<commit_message>
MulitDimensin DP notes added
</commit_message>
<xml_diff>
--- a/11. Dynamic Programming/DP category-wise questions.docx
+++ b/11. Dynamic Programming/DP category-wise questions.docx
@@ -78,7 +78,15 @@
             <w:rPr>
               <w:sz w:val="40"/>
             </w:rPr>
-            <w:t>Table of Contents</w:t>
+            <w:t xml:space="preserve">Table </w:t>
+          </w:r>
+          <w:bookmarkStart w:id="0" w:name="_GoBack"/>
+          <w:bookmarkEnd w:id="0"/>
+          <w:r>
+            <w:rPr>
+              <w:sz w:val="40"/>
+            </w:rPr>
+            <w:t>of Contents</w:t>
           </w:r>
         </w:p>
         <w:p>
@@ -114,7 +122,7 @@
             </w:rPr>
             <w:fldChar w:fldCharType="separate"/>
           </w:r>
-          <w:hyperlink w:anchor="_Toc189032044" w:history="1">
+          <w:hyperlink w:anchor="_Toc189119931" w:history="1">
             <w:r>
               <w:rPr>
                 <w:rStyle w:val="Hyperlink"/>
@@ -122,7 +130,7 @@
                 <w:b/>
                 <w:noProof/>
               </w:rPr>
-              <w:t>Linear DP</w:t>
+              <w:t>Linear DP:</w:t>
             </w:r>
             <w:r>
               <w:rPr>
@@ -143,439 +151,7 @@
                 <w:noProof/>
                 <w:webHidden/>
               </w:rPr>
-              <w:instrText xml:space="preserve"> PAGEREF _Toc189032044 \h </w:instrText>
-            </w:r>
-            <w:r>
-              <w:rPr>
-                <w:noProof/>
-                <w:webHidden/>
-              </w:rPr>
-            </w:r>
-            <w:r>
-              <w:rPr>
-                <w:noProof/>
-                <w:webHidden/>
-              </w:rPr>
-              <w:fldChar w:fldCharType="separate"/>
-            </w:r>
-            <w:r>
-              <w:rPr>
-                <w:noProof/>
-                <w:webHidden/>
-              </w:rPr>
-              <w:t>1</w:t>
-            </w:r>
-            <w:r>
-              <w:rPr>
-                <w:noProof/>
-                <w:webHidden/>
-              </w:rPr>
-              <w:fldChar w:fldCharType="end"/>
-            </w:r>
-          </w:hyperlink>
-        </w:p>
-        <w:p>
-          <w:pPr>
-            <w:pStyle w:val="TOC1"/>
-            <w:tabs>
-              <w:tab w:val="right" w:leader="underscore" w:pos="10456"/>
-            </w:tabs>
-            <w:rPr>
-              <w:rFonts w:eastAsiaTheme="minorEastAsia"/>
-              <w:noProof/>
-              <w:lang w:eastAsia="en-IN"/>
-            </w:rPr>
-          </w:pPr>
-          <w:hyperlink w:anchor="_Toc189032045" w:history="1">
-            <w:r>
-              <w:rPr>
-                <w:rStyle w:val="Hyperlink"/>
-                <w:rFonts w:cstheme="majorHAnsi"/>
-                <w:noProof/>
-              </w:rPr>
-              <w:t>LEVEL 2:</w:t>
-            </w:r>
-            <w:r>
-              <w:rPr>
-                <w:rStyle w:val="Hyperlink"/>
-                <w:rFonts w:cstheme="majorHAnsi"/>
-                <w:b/>
-                <w:noProof/>
-              </w:rPr>
-              <w:t xml:space="preserve"> Medium</w:t>
-            </w:r>
-            <w:r>
-              <w:rPr>
-                <w:noProof/>
-                <w:webHidden/>
-              </w:rPr>
-              <w:tab/>
-            </w:r>
-            <w:r>
-              <w:rPr>
-                <w:noProof/>
-                <w:webHidden/>
-              </w:rPr>
-              <w:fldChar w:fldCharType="begin"/>
-            </w:r>
-            <w:r>
-              <w:rPr>
-                <w:noProof/>
-                <w:webHidden/>
-              </w:rPr>
-              <w:instrText xml:space="preserve"> PAGEREF _Toc189032045 \h </w:instrText>
-            </w:r>
-            <w:r>
-              <w:rPr>
-                <w:noProof/>
-                <w:webHidden/>
-              </w:rPr>
-            </w:r>
-            <w:r>
-              <w:rPr>
-                <w:noProof/>
-                <w:webHidden/>
-              </w:rPr>
-              <w:fldChar w:fldCharType="separate"/>
-            </w:r>
-            <w:r>
-              <w:rPr>
-                <w:noProof/>
-                <w:webHidden/>
-              </w:rPr>
-              <w:t>2</w:t>
-            </w:r>
-            <w:r>
-              <w:rPr>
-                <w:noProof/>
-                <w:webHidden/>
-              </w:rPr>
-              <w:fldChar w:fldCharType="end"/>
-            </w:r>
-          </w:hyperlink>
-        </w:p>
-        <w:p>
-          <w:pPr>
-            <w:pStyle w:val="TOC3"/>
-            <w:tabs>
-              <w:tab w:val="left" w:pos="880"/>
-              <w:tab w:val="right" w:leader="underscore" w:pos="10456"/>
-            </w:tabs>
-            <w:rPr>
-              <w:rFonts w:eastAsiaTheme="minorEastAsia"/>
-              <w:noProof/>
-              <w:lang w:eastAsia="en-IN"/>
-            </w:rPr>
-          </w:pPr>
-          <w:hyperlink w:anchor="_Toc189032046" w:history="1">
-            <w:r>
-              <w:rPr>
-                <w:rStyle w:val="Hyperlink"/>
-                <w:rFonts w:cstheme="majorHAnsi"/>
-                <w:noProof/>
-              </w:rPr>
-              <w:t>1.</w:t>
-            </w:r>
-            <w:r>
-              <w:rPr>
-                <w:rFonts w:eastAsiaTheme="minorEastAsia"/>
-                <w:noProof/>
-                <w:lang w:eastAsia="en-IN"/>
-              </w:rPr>
-              <w:tab/>
-            </w:r>
-            <w:r>
-              <w:rPr>
-                <w:rStyle w:val="Hyperlink"/>
-                <w:rFonts w:cstheme="majorHAnsi"/>
-                <w:noProof/>
-              </w:rPr>
-              <w:t>Longest common subsequence</w:t>
-            </w:r>
-            <w:r>
-              <w:rPr>
-                <w:noProof/>
-                <w:webHidden/>
-              </w:rPr>
-              <w:tab/>
-            </w:r>
-            <w:r>
-              <w:rPr>
-                <w:noProof/>
-                <w:webHidden/>
-              </w:rPr>
-              <w:fldChar w:fldCharType="begin"/>
-            </w:r>
-            <w:r>
-              <w:rPr>
-                <w:noProof/>
-                <w:webHidden/>
-              </w:rPr>
-              <w:instrText xml:space="preserve"> PAGEREF _Toc189032046 \h </w:instrText>
-            </w:r>
-            <w:r>
-              <w:rPr>
-                <w:noProof/>
-                <w:webHidden/>
-              </w:rPr>
-            </w:r>
-            <w:r>
-              <w:rPr>
-                <w:noProof/>
-                <w:webHidden/>
-              </w:rPr>
-              <w:fldChar w:fldCharType="separate"/>
-            </w:r>
-            <w:r>
-              <w:rPr>
-                <w:noProof/>
-                <w:webHidden/>
-              </w:rPr>
-              <w:t>2</w:t>
-            </w:r>
-            <w:r>
-              <w:rPr>
-                <w:noProof/>
-                <w:webHidden/>
-              </w:rPr>
-              <w:fldChar w:fldCharType="end"/>
-            </w:r>
-          </w:hyperlink>
-        </w:p>
-        <w:p>
-          <w:pPr>
-            <w:pStyle w:val="TOC3"/>
-            <w:tabs>
-              <w:tab w:val="left" w:pos="880"/>
-              <w:tab w:val="right" w:leader="underscore" w:pos="10456"/>
-            </w:tabs>
-            <w:rPr>
-              <w:rFonts w:eastAsiaTheme="minorEastAsia"/>
-              <w:noProof/>
-              <w:lang w:eastAsia="en-IN"/>
-            </w:rPr>
-          </w:pPr>
-          <w:hyperlink w:anchor="_Toc189032047" w:history="1">
-            <w:r>
-              <w:rPr>
-                <w:rStyle w:val="Hyperlink"/>
-                <w:rFonts w:cstheme="majorHAnsi"/>
-                <w:noProof/>
-              </w:rPr>
-              <w:t>2.</w:t>
-            </w:r>
-            <w:r>
-              <w:rPr>
-                <w:rFonts w:eastAsiaTheme="minorEastAsia"/>
-                <w:noProof/>
-                <w:lang w:eastAsia="en-IN"/>
-              </w:rPr>
-              <w:tab/>
-            </w:r>
-            <w:r>
-              <w:rPr>
-                <w:rStyle w:val="Hyperlink"/>
-                <w:rFonts w:cstheme="majorHAnsi"/>
-                <w:noProof/>
-              </w:rPr>
-              <w:t>Longest repeating subsequence</w:t>
-            </w:r>
-            <w:r>
-              <w:rPr>
-                <w:noProof/>
-                <w:webHidden/>
-              </w:rPr>
-              <w:tab/>
-            </w:r>
-            <w:r>
-              <w:rPr>
-                <w:noProof/>
-                <w:webHidden/>
-              </w:rPr>
-              <w:fldChar w:fldCharType="begin"/>
-            </w:r>
-            <w:r>
-              <w:rPr>
-                <w:noProof/>
-                <w:webHidden/>
-              </w:rPr>
-              <w:instrText xml:space="preserve"> PAGEREF _Toc189032047 \h </w:instrText>
-            </w:r>
-            <w:r>
-              <w:rPr>
-                <w:noProof/>
-                <w:webHidden/>
-              </w:rPr>
-            </w:r>
-            <w:r>
-              <w:rPr>
-                <w:noProof/>
-                <w:webHidden/>
-              </w:rPr>
-              <w:fldChar w:fldCharType="separate"/>
-            </w:r>
-            <w:r>
-              <w:rPr>
-                <w:noProof/>
-                <w:webHidden/>
-              </w:rPr>
-              <w:t>2</w:t>
-            </w:r>
-            <w:r>
-              <w:rPr>
-                <w:noProof/>
-                <w:webHidden/>
-              </w:rPr>
-              <w:fldChar w:fldCharType="end"/>
-            </w:r>
-          </w:hyperlink>
-        </w:p>
-        <w:p>
-          <w:pPr>
-            <w:pStyle w:val="TOC3"/>
-            <w:tabs>
-              <w:tab w:val="left" w:pos="880"/>
-              <w:tab w:val="right" w:leader="underscore" w:pos="10456"/>
-            </w:tabs>
-            <w:rPr>
-              <w:rFonts w:eastAsiaTheme="minorEastAsia"/>
-              <w:noProof/>
-              <w:lang w:eastAsia="en-IN"/>
-            </w:rPr>
-          </w:pPr>
-          <w:hyperlink w:anchor="_Toc189032048" w:history="1">
-            <w:r>
-              <w:rPr>
-                <w:rStyle w:val="Hyperlink"/>
-                <w:rFonts w:cstheme="majorHAnsi"/>
-                <w:noProof/>
-              </w:rPr>
-              <w:t>3.</w:t>
-            </w:r>
-            <w:r>
-              <w:rPr>
-                <w:rFonts w:eastAsiaTheme="minorEastAsia"/>
-                <w:noProof/>
-                <w:lang w:eastAsia="en-IN"/>
-              </w:rPr>
-              <w:tab/>
-            </w:r>
-            <w:r>
-              <w:rPr>
-                <w:rStyle w:val="Hyperlink"/>
-                <w:rFonts w:cstheme="majorHAnsi"/>
-                <w:noProof/>
-              </w:rPr>
-              <w:t>Minimum path sum</w:t>
-            </w:r>
-            <w:r>
-              <w:rPr>
-                <w:noProof/>
-                <w:webHidden/>
-              </w:rPr>
-              <w:tab/>
-            </w:r>
-            <w:r>
-              <w:rPr>
-                <w:noProof/>
-                <w:webHidden/>
-              </w:rPr>
-              <w:fldChar w:fldCharType="begin"/>
-            </w:r>
-            <w:r>
-              <w:rPr>
-                <w:noProof/>
-                <w:webHidden/>
-              </w:rPr>
-              <w:instrText xml:space="preserve"> PAGEREF _Toc189032048 \h </w:instrText>
-            </w:r>
-            <w:r>
-              <w:rPr>
-                <w:noProof/>
-                <w:webHidden/>
-              </w:rPr>
-            </w:r>
-            <w:r>
-              <w:rPr>
-                <w:noProof/>
-                <w:webHidden/>
-              </w:rPr>
-              <w:fldChar w:fldCharType="separate"/>
-            </w:r>
-            <w:r>
-              <w:rPr>
-                <w:noProof/>
-                <w:webHidden/>
-              </w:rPr>
-              <w:t>2</w:t>
-            </w:r>
-            <w:r>
-              <w:rPr>
-                <w:noProof/>
-                <w:webHidden/>
-              </w:rPr>
-              <w:fldChar w:fldCharType="end"/>
-            </w:r>
-          </w:hyperlink>
-        </w:p>
-        <w:p>
-          <w:pPr>
-            <w:pStyle w:val="TOC3"/>
-            <w:tabs>
-              <w:tab w:val="left" w:pos="880"/>
-              <w:tab w:val="right" w:leader="underscore" w:pos="10456"/>
-            </w:tabs>
-            <w:rPr>
-              <w:rFonts w:eastAsiaTheme="minorEastAsia"/>
-              <w:noProof/>
-              <w:lang w:eastAsia="en-IN"/>
-            </w:rPr>
-          </w:pPr>
-          <w:hyperlink w:anchor="_Toc189032049" w:history="1">
-            <w:r>
-              <w:rPr>
-                <w:rStyle w:val="Hyperlink"/>
-                <w:rFonts w:cstheme="majorHAnsi"/>
-                <w:noProof/>
-              </w:rPr>
-              <w:t>4.</w:t>
-            </w:r>
-            <w:r>
-              <w:rPr>
-                <w:rFonts w:eastAsiaTheme="minorEastAsia"/>
-                <w:noProof/>
-                <w:lang w:eastAsia="en-IN"/>
-              </w:rPr>
-              <w:tab/>
-            </w:r>
-            <w:r>
-              <w:rPr>
-                <w:rStyle w:val="Hyperlink"/>
-                <w:rFonts w:cstheme="majorHAnsi"/>
-                <w:noProof/>
-              </w:rPr>
-              <w:t>Ninja training</w:t>
-            </w:r>
-            <w:r>
-              <w:rPr>
-                <w:noProof/>
-                <w:webHidden/>
-              </w:rPr>
-              <w:tab/>
-            </w:r>
-            <w:r>
-              <w:rPr>
-                <w:noProof/>
-                <w:webHidden/>
-              </w:rPr>
-              <w:fldChar w:fldCharType="begin"/>
-            </w:r>
-            <w:r>
-              <w:rPr>
-                <w:noProof/>
-                <w:webHidden/>
-              </w:rPr>
-              <w:instrText xml:space="preserve"> PAGEREF _Toc189032049 \h </w:instrText>
+              <w:instrText xml:space="preserve"> PAGEREF _Toc189119931 \h </w:instrText>
             </w:r>
             <w:r>
               <w:rPr>
@@ -618,15 +194,7 @@
               <w:lang w:eastAsia="en-IN"/>
             </w:rPr>
           </w:pPr>
-          <w:hyperlink w:anchor="_Toc189032050" w:history="1">
-            <w:r>
-              <w:rPr>
-                <w:rStyle w:val="Hyperlink"/>
-                <w:rFonts w:cstheme="majorHAnsi"/>
-                <w:noProof/>
-              </w:rPr>
-              <w:t>LEVEL 3:</w:t>
-            </w:r>
+          <w:hyperlink w:anchor="_Toc189119932" w:history="1">
             <w:r>
               <w:rPr>
                 <w:rStyle w:val="Hyperlink"/>
@@ -634,7 +202,7 @@
                 <w:b/>
                 <w:noProof/>
               </w:rPr>
-              <w:t xml:space="preserve"> Difficult</w:t>
+              <w:t>Multi Dimension DP:</w:t>
             </w:r>
             <w:r>
               <w:rPr>
@@ -655,95 +223,7 @@
                 <w:noProof/>
                 <w:webHidden/>
               </w:rPr>
-              <w:instrText xml:space="preserve"> PAGEREF _Toc189032050 \h </w:instrText>
-            </w:r>
-            <w:r>
-              <w:rPr>
-                <w:noProof/>
-                <w:webHidden/>
-              </w:rPr>
-            </w:r>
-            <w:r>
-              <w:rPr>
-                <w:noProof/>
-                <w:webHidden/>
-              </w:rPr>
-              <w:fldChar w:fldCharType="separate"/>
-            </w:r>
-            <w:r>
-              <w:rPr>
-                <w:noProof/>
-                <w:webHidden/>
-              </w:rPr>
-              <w:t>3</w:t>
-            </w:r>
-            <w:r>
-              <w:rPr>
-                <w:noProof/>
-                <w:webHidden/>
-              </w:rPr>
-              <w:fldChar w:fldCharType="end"/>
-            </w:r>
-          </w:hyperlink>
-        </w:p>
-        <w:p>
-          <w:pPr>
-            <w:pStyle w:val="TOC3"/>
-            <w:tabs>
-              <w:tab w:val="left" w:pos="880"/>
-              <w:tab w:val="right" w:leader="underscore" w:pos="10456"/>
-            </w:tabs>
-            <w:rPr>
-              <w:rFonts w:eastAsiaTheme="minorEastAsia"/>
-              <w:noProof/>
-              <w:lang w:eastAsia="en-IN"/>
-            </w:rPr>
-          </w:pPr>
-          <w:hyperlink w:anchor="_Toc189032051" w:history="1">
-            <w:r>
-              <w:rPr>
-                <w:rStyle w:val="Hyperlink"/>
-                <w:rFonts w:cstheme="majorHAnsi"/>
-                <w:noProof/>
-              </w:rPr>
-              <w:t>1.</w:t>
-            </w:r>
-            <w:r>
-              <w:rPr>
-                <w:rFonts w:eastAsiaTheme="minorEastAsia"/>
-                <w:noProof/>
-                <w:lang w:eastAsia="en-IN"/>
-              </w:rPr>
-              <w:tab/>
-            </w:r>
-            <w:r>
-              <w:rPr>
-                <w:rStyle w:val="Hyperlink"/>
-                <w:rFonts w:cstheme="majorHAnsi"/>
-                <w:noProof/>
-              </w:rPr>
-              <w:t>K-ordered longest common subsequence</w:t>
-            </w:r>
-            <w:r>
-              <w:rPr>
-                <w:noProof/>
-                <w:webHidden/>
-              </w:rPr>
-              <w:tab/>
-            </w:r>
-            <w:r>
-              <w:rPr>
-                <w:noProof/>
-                <w:webHidden/>
-              </w:rPr>
-              <w:fldChar w:fldCharType="begin"/>
-            </w:r>
-            <w:r>
-              <w:rPr>
-                <w:noProof/>
-                <w:webHidden/>
-              </w:rPr>
-              <w:instrText xml:space="preserve"> PAGEREF _Toc189032051 \h </w:instrText>
+              <w:instrText xml:space="preserve"> PAGEREF _Toc189119932 \h </w:instrText>
             </w:r>
             <w:r>
               <w:rPr>
@@ -786,7 +266,7 @@
               <w:lang w:eastAsia="en-IN"/>
             </w:rPr>
           </w:pPr>
-          <w:hyperlink w:anchor="_Toc189032052" w:history="1">
+          <w:hyperlink w:anchor="_Toc189119933" w:history="1">
             <w:r>
               <w:rPr>
                 <w:rStyle w:val="Hyperlink"/>
@@ -815,7 +295,7 @@
                 <w:noProof/>
                 <w:webHidden/>
               </w:rPr>
-              <w:instrText xml:space="preserve"> PAGEREF _Toc189032052 \h </w:instrText>
+              <w:instrText xml:space="preserve"> PAGEREF _Toc189119933 \h </w:instrText>
             </w:r>
             <w:r>
               <w:rPr>
@@ -858,14 +338,14 @@
               <w:lang w:eastAsia="en-IN"/>
             </w:rPr>
           </w:pPr>
-          <w:hyperlink w:anchor="_Toc189032053" w:history="1">
+          <w:hyperlink w:anchor="_Toc189119934" w:history="1">
             <w:r>
               <w:rPr>
                 <w:rStyle w:val="Hyperlink"/>
                 <w:b/>
                 <w:noProof/>
               </w:rPr>
-              <w:t>LEVEL 1:</w:t>
+              <w:t>Linear DP:</w:t>
             </w:r>
             <w:r>
               <w:rPr>
@@ -886,7 +366,7 @@
                 <w:noProof/>
                 <w:webHidden/>
               </w:rPr>
-              <w:instrText xml:space="preserve"> PAGEREF _Toc189032053 \h </w:instrText>
+              <w:instrText xml:space="preserve"> PAGEREF _Toc189119934 \h </w:instrText>
             </w:r>
             <w:r>
               <w:rPr>
@@ -929,14 +409,14 @@
               <w:lang w:eastAsia="en-IN"/>
             </w:rPr>
           </w:pPr>
-          <w:hyperlink w:anchor="_Toc189032054" w:history="1">
+          <w:hyperlink w:anchor="_Toc189119935" w:history="1">
             <w:r>
               <w:rPr>
                 <w:rStyle w:val="Hyperlink"/>
                 <w:b/>
                 <w:noProof/>
               </w:rPr>
-              <w:t>LEVEL 2:</w:t>
+              <w:t>Multi Dimension DP:</w:t>
             </w:r>
             <w:r>
               <w:rPr>
@@ -957,7 +437,7 @@
                 <w:noProof/>
                 <w:webHidden/>
               </w:rPr>
-              <w:instrText xml:space="preserve"> PAGEREF _Toc189032054 \h </w:instrText>
+              <w:instrText xml:space="preserve"> PAGEREF _Toc189119935 \h </w:instrText>
             </w:r>
             <w:r>
               <w:rPr>
@@ -977,78 +457,7 @@
                 <w:noProof/>
                 <w:webHidden/>
               </w:rPr>
-              <w:t>11</w:t>
-            </w:r>
-            <w:r>
-              <w:rPr>
-                <w:noProof/>
-                <w:webHidden/>
-              </w:rPr>
-              <w:fldChar w:fldCharType="end"/>
-            </w:r>
-          </w:hyperlink>
-        </w:p>
-        <w:p>
-          <w:pPr>
-            <w:pStyle w:val="TOC2"/>
-            <w:tabs>
-              <w:tab w:val="right" w:leader="underscore" w:pos="10456"/>
-            </w:tabs>
-            <w:rPr>
-              <w:rFonts w:eastAsiaTheme="minorEastAsia"/>
-              <w:noProof/>
-              <w:lang w:eastAsia="en-IN"/>
-            </w:rPr>
-          </w:pPr>
-          <w:hyperlink w:anchor="_Toc189032055" w:history="1">
-            <w:r>
-              <w:rPr>
-                <w:rStyle w:val="Hyperlink"/>
-                <w:b/>
-                <w:noProof/>
-              </w:rPr>
-              <w:t>LEVEL 3:</w:t>
-            </w:r>
-            <w:r>
-              <w:rPr>
-                <w:noProof/>
-                <w:webHidden/>
-              </w:rPr>
-              <w:tab/>
-            </w:r>
-            <w:r>
-              <w:rPr>
-                <w:noProof/>
-                <w:webHidden/>
-              </w:rPr>
-              <w:fldChar w:fldCharType="begin"/>
-            </w:r>
-            <w:r>
-              <w:rPr>
-                <w:noProof/>
-                <w:webHidden/>
-              </w:rPr>
-              <w:instrText xml:space="preserve"> PAGEREF _Toc189032055 \h </w:instrText>
-            </w:r>
-            <w:r>
-              <w:rPr>
-                <w:noProof/>
-                <w:webHidden/>
-              </w:rPr>
-            </w:r>
-            <w:r>
-              <w:rPr>
-                <w:noProof/>
-                <w:webHidden/>
-              </w:rPr>
-              <w:fldChar w:fldCharType="separate"/>
-            </w:r>
-            <w:r>
-              <w:rPr>
-                <w:noProof/>
-                <w:webHidden/>
-              </w:rPr>
-              <w:t>17</w:t>
+              <w:t>7</w:t>
             </w:r>
             <w:r>
               <w:rPr>
@@ -1137,19 +546,19 @@
           <w:rPr>
             <w:rStyle w:val="Hyperlink"/>
           </w:rPr>
-          <w:t>https://leetcode.com/discuss/gen</w:t>
+          <w:t>https://leetcode.com/discuss/</w:t>
         </w:r>
         <w:r>
           <w:rPr>
             <w:rStyle w:val="Hyperlink"/>
           </w:rPr>
-          <w:t>e</w:t>
+          <w:t>g</w:t>
         </w:r>
         <w:r>
           <w:rPr>
             <w:rStyle w:val="Hyperlink"/>
           </w:rPr>
-          <w:t>ral-discussion/1050391/Must-do-Dynamic-programming-Problems-Catefory-wise</w:t>
+          <w:t>eneral-discussion/1050391/Must-do-Dynamic-programming-Problems-Catefory-wise</w:t>
         </w:r>
       </w:hyperlink>
     </w:p>
@@ -1229,6 +638,10 @@
         </w:rPr>
       </w:pPr>
     </w:p>
+    <w:p/>
+    <w:p/>
+    <w:p/>
+    <w:p/>
     <w:p/>
     <w:p>
       <w:pPr>
@@ -1242,7 +655,7 @@
           <w:u w:val="single"/>
         </w:rPr>
       </w:pPr>
-      <w:bookmarkStart w:id="0" w:name="_Toc189032044"/>
+      <w:bookmarkStart w:id="1" w:name="_Toc189119931"/>
       <w:r>
         <w:rPr>
           <w:rFonts w:cstheme="majorHAnsi"/>
@@ -1254,7 +667,6 @@
         <w:lastRenderedPageBreak/>
         <w:t>Linear DP</w:t>
       </w:r>
-      <w:bookmarkEnd w:id="0"/>
       <w:r>
         <w:rPr>
           <w:rFonts w:cstheme="majorHAnsi"/>
@@ -1265,6 +677,7 @@
         </w:rPr>
         <w:t>:</w:t>
       </w:r>
+      <w:bookmarkEnd w:id="1"/>
     </w:p>
     <w:p>
       <w:pPr>
@@ -1444,8 +857,152 @@
     </w:p>
     <w:p>
       <w:pPr>
+        <w:pStyle w:val="Heading1"/>
+        <w:spacing w:line="276" w:lineRule="auto"/>
+        <w:rPr>
+          <w:rFonts w:cstheme="majorHAnsi"/>
+          <w:b/>
+          <w:color w:val="C45911" w:themeColor="accent2" w:themeShade="BF"/>
+          <w:sz w:val="40"/>
+          <w:u w:val="single"/>
+        </w:rPr>
+      </w:pPr>
+      <w:bookmarkStart w:id="2" w:name="_Toc189119932"/>
+      <w:r>
+        <w:rPr>
+          <w:rFonts w:cstheme="majorHAnsi"/>
+          <w:b/>
+          <w:color w:val="C45911" w:themeColor="accent2" w:themeShade="BF"/>
+          <w:sz w:val="40"/>
+          <w:u w:val="single"/>
+        </w:rPr>
+        <w:lastRenderedPageBreak/>
+        <w:t>Multi Dimension</w:t>
+      </w:r>
+      <w:r>
+        <w:rPr>
+          <w:rFonts w:cstheme="majorHAnsi"/>
+          <w:b/>
+          <w:color w:val="C45911" w:themeColor="accent2" w:themeShade="BF"/>
+          <w:sz w:val="40"/>
+          <w:u w:val="single"/>
+        </w:rPr>
+        <w:t xml:space="preserve"> DP:</w:t>
+      </w:r>
+      <w:bookmarkEnd w:id="2"/>
+    </w:p>
+    <w:p>
+      <w:pPr>
+        <w:rPr>
+          <w:rFonts w:asciiTheme="majorHAnsi" w:hAnsiTheme="majorHAnsi" w:cstheme="majorHAnsi"/>
+          <w:color w:val="1F4E79" w:themeColor="accent5" w:themeShade="80"/>
+          <w:sz w:val="24"/>
+          <w:szCs w:val="24"/>
+        </w:rPr>
+      </w:pPr>
+      <w:r>
+        <w:rPr>
+          <w:rFonts w:asciiTheme="majorHAnsi" w:hAnsiTheme="majorHAnsi" w:cstheme="majorHAnsi"/>
+          <w:color w:val="1F4E79" w:themeColor="accent5" w:themeShade="80"/>
+          <w:sz w:val="24"/>
+          <w:szCs w:val="24"/>
+        </w:rPr>
+        <w:t xml:space="preserve">Includes 2D and 3D </w:t>
+      </w:r>
+      <w:r>
+        <w:rPr>
+          <w:rFonts w:asciiTheme="majorHAnsi" w:hAnsiTheme="majorHAnsi" w:cstheme="majorHAnsi"/>
+          <w:color w:val="1F4E79" w:themeColor="accent5" w:themeShade="80"/>
+          <w:sz w:val="24"/>
+          <w:szCs w:val="24"/>
+        </w:rPr>
+        <w:t>DP</w:t>
+      </w:r>
+      <w:r>
+        <w:rPr>
+          <w:rFonts w:asciiTheme="majorHAnsi" w:hAnsiTheme="majorHAnsi" w:cstheme="majorHAnsi"/>
+          <w:color w:val="1F4E79" w:themeColor="accent5" w:themeShade="80"/>
+          <w:sz w:val="24"/>
+          <w:szCs w:val="24"/>
+        </w:rPr>
+        <w:t xml:space="preserve"> questions</w:t>
+      </w:r>
+      <w:r>
+        <w:rPr>
+          <w:rFonts w:asciiTheme="majorHAnsi" w:hAnsiTheme="majorHAnsi" w:cstheme="majorHAnsi"/>
+          <w:color w:val="1F4E79" w:themeColor="accent5" w:themeShade="80"/>
+          <w:sz w:val="24"/>
+          <w:szCs w:val="24"/>
+        </w:rPr>
+        <w:t>.</w:t>
+      </w:r>
+    </w:p>
+    <w:p>
+      <w:pPr>
+        <w:rPr>
+          <w:rFonts w:asciiTheme="majorHAnsi" w:hAnsiTheme="majorHAnsi" w:cstheme="majorHAnsi"/>
+          <w:color w:val="1F4E79" w:themeColor="accent5" w:themeShade="80"/>
+          <w:sz w:val="24"/>
+          <w:szCs w:val="24"/>
+        </w:rPr>
+      </w:pPr>
+    </w:p>
+    <w:p>
+      <w:pPr>
+        <w:pStyle w:val="ListParagraph"/>
+        <w:numPr>
+          <w:ilvl w:val="0"/>
+          <w:numId w:val="11"/>
+        </w:numPr>
+        <w:rPr>
+          <w:rFonts w:cstheme="minorHAnsi"/>
+          <w:sz w:val="24"/>
+          <w:szCs w:val="24"/>
+        </w:rPr>
+      </w:pPr>
+      <w:r>
+        <w:rPr>
+          <w:rFonts w:cstheme="minorHAnsi"/>
+          <w:sz w:val="24"/>
+          <w:szCs w:val="24"/>
+        </w:rPr>
+        <w:t>Ninja’s Training</w:t>
+      </w:r>
+    </w:p>
+    <w:p>
+      <w:pPr>
+        <w:pStyle w:val="ListParagraph"/>
+        <w:rPr>
+          <w:rFonts w:cstheme="minorHAnsi"/>
+          <w:sz w:val="24"/>
+          <w:szCs w:val="24"/>
+        </w:rPr>
+      </w:pPr>
+      <w:r>
+        <w:rPr>
+          <w:rFonts w:cstheme="minorHAnsi"/>
+          <w:sz w:val="24"/>
+          <w:szCs w:val="24"/>
+        </w:rPr>
+        <w:t xml:space="preserve">Link: </w:t>
+      </w:r>
+      <w:hyperlink r:id="rId12" w:history="1">
+        <w:r>
+          <w:rPr>
+            <w:rStyle w:val="Hyperlink"/>
+            <w:rFonts w:cstheme="minorHAnsi"/>
+            <w:color w:val="1F4E79" w:themeColor="accent5" w:themeShade="80"/>
+            <w:sz w:val="24"/>
+            <w:szCs w:val="24"/>
+            <w:u w:val="none"/>
+          </w:rPr>
+          <w:t>https://www.naukri.com/code360/problems/ninja-s-training_3621003</w:t>
+        </w:r>
+      </w:hyperlink>
+    </w:p>
+    <w:p>
+      <w:pPr>
         <w:spacing w:after="0"/>
-        <w:ind w:left="720"/>
         <w:rPr>
           <w:rFonts w:asciiTheme="majorHAnsi" w:eastAsiaTheme="majorEastAsia" w:hAnsiTheme="majorHAnsi"/>
           <w:color w:val="2F5496" w:themeColor="accent1" w:themeShade="BF"/>
@@ -1453,7 +1010,6 @@
         </w:rPr>
       </w:pPr>
       <w:r>
-        <w:lastRenderedPageBreak/>
         <w:br w:type="page"/>
       </w:r>
     </w:p>
@@ -1468,7 +1024,7 @@
           <w:sz w:val="48"/>
         </w:rPr>
       </w:pPr>
-      <w:bookmarkStart w:id="1" w:name="_Toc189032052"/>
+      <w:bookmarkStart w:id="3" w:name="_Toc189119933"/>
       <w:r>
         <w:rPr>
           <w:rFonts w:cstheme="majorHAnsi"/>
@@ -1478,7 +1034,7 @@
         <w:lastRenderedPageBreak/>
         <w:t>SOLUTIONS:</w:t>
       </w:r>
-      <w:bookmarkEnd w:id="1"/>
+      <w:bookmarkEnd w:id="3"/>
     </w:p>
     <w:p>
       <w:pPr>
@@ -1488,7 +1044,7 @@
           <w:sz w:val="36"/>
         </w:rPr>
       </w:pPr>
-      <w:bookmarkStart w:id="2" w:name="_Toc189032053"/>
+      <w:bookmarkStart w:id="4" w:name="_Toc189119934"/>
       <w:r>
         <w:rPr>
           <w:b/>
@@ -1503,7 +1059,7 @@
         </w:rPr>
         <w:t>:</w:t>
       </w:r>
-      <w:bookmarkEnd w:id="2"/>
+      <w:bookmarkEnd w:id="4"/>
     </w:p>
     <w:p>
       <w:pPr>
@@ -3269,8 +2825,6 @@
         </w:rPr>
         <w:t>#Bottom-up</w:t>
       </w:r>
-      <w:bookmarkStart w:id="3" w:name="_GoBack"/>
-      <w:bookmarkEnd w:id="3"/>
     </w:p>
     <w:p>
       <w:pPr>
@@ -6026,8 +5580,3072 @@
         </w:rPr>
       </w:pPr>
     </w:p>
+    <w:p>
+      <w:pPr>
+        <w:rPr>
+          <w:b/>
+          <w:sz w:val="28"/>
+        </w:rPr>
+      </w:pPr>
+    </w:p>
+    <w:p>
+      <w:pPr>
+        <w:rPr>
+          <w:b/>
+          <w:sz w:val="28"/>
+        </w:rPr>
+      </w:pPr>
+    </w:p>
+    <w:p>
+      <w:pPr>
+        <w:rPr>
+          <w:b/>
+          <w:sz w:val="28"/>
+        </w:rPr>
+      </w:pPr>
+    </w:p>
+    <w:p>
+      <w:pPr>
+        <w:rPr>
+          <w:b/>
+          <w:sz w:val="28"/>
+        </w:rPr>
+      </w:pPr>
+    </w:p>
+    <w:p>
+      <w:pPr>
+        <w:rPr>
+          <w:b/>
+          <w:sz w:val="28"/>
+        </w:rPr>
+      </w:pPr>
+    </w:p>
+    <w:p>
+      <w:pPr>
+        <w:rPr>
+          <w:b/>
+          <w:sz w:val="28"/>
+        </w:rPr>
+      </w:pPr>
+    </w:p>
+    <w:p>
+      <w:pPr>
+        <w:rPr>
+          <w:b/>
+          <w:sz w:val="28"/>
+        </w:rPr>
+      </w:pPr>
+    </w:p>
+    <w:p>
+      <w:pPr>
+        <w:rPr>
+          <w:b/>
+          <w:sz w:val="28"/>
+        </w:rPr>
+      </w:pPr>
+    </w:p>
+    <w:p>
+      <w:pPr>
+        <w:rPr>
+          <w:b/>
+          <w:sz w:val="28"/>
+        </w:rPr>
+      </w:pPr>
+    </w:p>
+    <w:p>
+      <w:pPr>
+        <w:rPr>
+          <w:b/>
+          <w:sz w:val="28"/>
+        </w:rPr>
+      </w:pPr>
+    </w:p>
+    <w:p>
+      <w:pPr>
+        <w:rPr>
+          <w:b/>
+          <w:sz w:val="28"/>
+        </w:rPr>
+      </w:pPr>
+    </w:p>
+    <w:p>
+      <w:pPr>
+        <w:rPr>
+          <w:b/>
+          <w:sz w:val="28"/>
+        </w:rPr>
+      </w:pPr>
+    </w:p>
+    <w:p>
+      <w:pPr>
+        <w:rPr>
+          <w:b/>
+          <w:sz w:val="28"/>
+        </w:rPr>
+      </w:pPr>
+    </w:p>
+    <w:p>
+      <w:pPr>
+        <w:rPr>
+          <w:b/>
+          <w:sz w:val="28"/>
+        </w:rPr>
+      </w:pPr>
+    </w:p>
+    <w:p>
+      <w:pPr>
+        <w:rPr>
+          <w:b/>
+          <w:sz w:val="28"/>
+        </w:rPr>
+      </w:pPr>
+    </w:p>
+    <w:p>
+      <w:pPr>
+        <w:rPr>
+          <w:b/>
+          <w:sz w:val="28"/>
+        </w:rPr>
+      </w:pPr>
+    </w:p>
+    <w:p>
+      <w:pPr>
+        <w:rPr>
+          <w:b/>
+          <w:sz w:val="28"/>
+        </w:rPr>
+      </w:pPr>
+    </w:p>
+    <w:p>
+      <w:pPr>
+        <w:rPr>
+          <w:b/>
+          <w:sz w:val="28"/>
+        </w:rPr>
+      </w:pPr>
+    </w:p>
+    <w:p>
+      <w:pPr>
+        <w:rPr>
+          <w:b/>
+          <w:sz w:val="28"/>
+        </w:rPr>
+      </w:pPr>
+    </w:p>
+    <w:p>
+      <w:pPr>
+        <w:rPr>
+          <w:b/>
+          <w:sz w:val="28"/>
+        </w:rPr>
+      </w:pPr>
+    </w:p>
+    <w:p>
+      <w:pPr>
+        <w:rPr>
+          <w:b/>
+          <w:sz w:val="28"/>
+        </w:rPr>
+      </w:pPr>
+    </w:p>
+    <w:p>
+      <w:pPr>
+        <w:rPr>
+          <w:b/>
+          <w:sz w:val="28"/>
+        </w:rPr>
+      </w:pPr>
+    </w:p>
+    <w:p>
+      <w:pPr>
+        <w:rPr>
+          <w:b/>
+          <w:sz w:val="28"/>
+        </w:rPr>
+      </w:pPr>
+    </w:p>
+    <w:p>
+      <w:pPr>
+        <w:rPr>
+          <w:b/>
+          <w:sz w:val="28"/>
+        </w:rPr>
+      </w:pPr>
+    </w:p>
+    <w:p>
+      <w:pPr>
+        <w:rPr>
+          <w:b/>
+          <w:sz w:val="28"/>
+        </w:rPr>
+      </w:pPr>
+    </w:p>
+    <w:p>
+      <w:pPr>
+        <w:rPr>
+          <w:b/>
+          <w:sz w:val="28"/>
+        </w:rPr>
+      </w:pPr>
+    </w:p>
+    <w:p>
+      <w:pPr>
+        <w:rPr>
+          <w:b/>
+          <w:sz w:val="28"/>
+        </w:rPr>
+      </w:pPr>
+    </w:p>
+    <w:p>
+      <w:pPr>
+        <w:rPr>
+          <w:b/>
+          <w:sz w:val="28"/>
+        </w:rPr>
+      </w:pPr>
+    </w:p>
+    <w:p>
+      <w:pPr>
+        <w:rPr>
+          <w:b/>
+          <w:sz w:val="28"/>
+        </w:rPr>
+      </w:pPr>
+    </w:p>
+    <w:p>
+      <w:pPr>
+        <w:rPr>
+          <w:b/>
+          <w:sz w:val="28"/>
+        </w:rPr>
+      </w:pPr>
+    </w:p>
+    <w:p>
+      <w:pPr>
+        <w:rPr>
+          <w:b/>
+          <w:sz w:val="28"/>
+        </w:rPr>
+      </w:pPr>
+    </w:p>
+    <w:p>
+      <w:pPr>
+        <w:rPr>
+          <w:b/>
+          <w:sz w:val="28"/>
+        </w:rPr>
+      </w:pPr>
+    </w:p>
+    <w:p>
+      <w:pPr>
+        <w:rPr>
+          <w:b/>
+          <w:sz w:val="28"/>
+        </w:rPr>
+      </w:pPr>
+    </w:p>
+    <w:p>
+      <w:pPr>
+        <w:rPr>
+          <w:b/>
+          <w:sz w:val="28"/>
+        </w:rPr>
+      </w:pPr>
+    </w:p>
+    <w:p>
+      <w:pPr>
+        <w:rPr>
+          <w:b/>
+          <w:sz w:val="28"/>
+        </w:rPr>
+      </w:pPr>
+    </w:p>
+    <w:p>
+      <w:pPr>
+        <w:rPr>
+          <w:b/>
+          <w:sz w:val="28"/>
+        </w:rPr>
+      </w:pPr>
+    </w:p>
+    <w:p>
+      <w:pPr>
+        <w:rPr>
+          <w:b/>
+          <w:sz w:val="28"/>
+        </w:rPr>
+      </w:pPr>
+    </w:p>
+    <w:p>
+      <w:pPr>
+        <w:rPr>
+          <w:b/>
+          <w:sz w:val="28"/>
+        </w:rPr>
+      </w:pPr>
+    </w:p>
+    <w:p>
+      <w:pPr>
+        <w:rPr>
+          <w:b/>
+          <w:sz w:val="28"/>
+        </w:rPr>
+      </w:pPr>
+    </w:p>
+    <w:p>
+      <w:pPr>
+        <w:rPr>
+          <w:b/>
+          <w:sz w:val="28"/>
+        </w:rPr>
+      </w:pPr>
+    </w:p>
+    <w:p>
+      <w:pPr>
+        <w:rPr>
+          <w:b/>
+          <w:sz w:val="28"/>
+        </w:rPr>
+      </w:pPr>
+    </w:p>
+    <w:p>
+      <w:pPr>
+        <w:rPr>
+          <w:b/>
+          <w:sz w:val="28"/>
+        </w:rPr>
+      </w:pPr>
+    </w:p>
+    <w:p>
+      <w:pPr>
+        <w:rPr>
+          <w:b/>
+          <w:sz w:val="28"/>
+        </w:rPr>
+      </w:pPr>
+    </w:p>
+    <w:p>
+      <w:pPr>
+        <w:rPr>
+          <w:b/>
+          <w:sz w:val="28"/>
+        </w:rPr>
+      </w:pPr>
+    </w:p>
+    <w:p>
+      <w:pPr>
+        <w:rPr>
+          <w:b/>
+          <w:sz w:val="28"/>
+        </w:rPr>
+      </w:pPr>
+    </w:p>
+    <w:p>
+      <w:pPr>
+        <w:rPr>
+          <w:b/>
+          <w:sz w:val="28"/>
+        </w:rPr>
+      </w:pPr>
+    </w:p>
+    <w:p>
+      <w:pPr>
+        <w:rPr>
+          <w:b/>
+          <w:sz w:val="28"/>
+        </w:rPr>
+      </w:pPr>
+    </w:p>
+    <w:p>
+      <w:pPr>
+        <w:rPr>
+          <w:b/>
+          <w:sz w:val="28"/>
+        </w:rPr>
+      </w:pPr>
+    </w:p>
+    <w:p>
+      <w:pPr>
+        <w:rPr>
+          <w:b/>
+          <w:sz w:val="28"/>
+        </w:rPr>
+      </w:pPr>
+    </w:p>
+    <w:p>
+      <w:pPr>
+        <w:rPr>
+          <w:b/>
+          <w:sz w:val="28"/>
+        </w:rPr>
+      </w:pPr>
+    </w:p>
+    <w:p>
+      <w:pPr>
+        <w:rPr>
+          <w:b/>
+          <w:sz w:val="28"/>
+        </w:rPr>
+      </w:pPr>
+    </w:p>
+    <w:p>
+      <w:pPr>
+        <w:rPr>
+          <w:b/>
+          <w:sz w:val="28"/>
+        </w:rPr>
+      </w:pPr>
+    </w:p>
+    <w:p>
+      <w:pPr>
+        <w:rPr>
+          <w:b/>
+          <w:sz w:val="28"/>
+        </w:rPr>
+      </w:pPr>
+    </w:p>
+    <w:p>
+      <w:pPr>
+        <w:rPr>
+          <w:b/>
+          <w:sz w:val="28"/>
+        </w:rPr>
+      </w:pPr>
+    </w:p>
+    <w:p>
+      <w:pPr>
+        <w:rPr>
+          <w:b/>
+          <w:sz w:val="28"/>
+        </w:rPr>
+      </w:pPr>
+    </w:p>
+    <w:p>
+      <w:pPr>
+        <w:pStyle w:val="Heading2"/>
+        <w:rPr>
+          <w:b/>
+          <w:sz w:val="36"/>
+        </w:rPr>
+      </w:pPr>
+      <w:bookmarkStart w:id="5" w:name="_Toc189119935"/>
+      <w:r>
+        <w:rPr>
+          <w:b/>
+          <w:sz w:val="36"/>
+        </w:rPr>
+        <w:lastRenderedPageBreak/>
+        <w:t>Multi Dimension</w:t>
+      </w:r>
+      <w:r>
+        <w:rPr>
+          <w:b/>
+          <w:sz w:val="36"/>
+        </w:rPr>
+        <w:t xml:space="preserve"> DP</w:t>
+      </w:r>
+      <w:r>
+        <w:rPr>
+          <w:b/>
+          <w:sz w:val="36"/>
+        </w:rPr>
+        <w:t>:</w:t>
+      </w:r>
+      <w:bookmarkEnd w:id="5"/>
+    </w:p>
+    <w:p>
+      <w:pPr>
+        <w:rPr>
+          <w:b/>
+          <w:sz w:val="28"/>
+        </w:rPr>
+      </w:pPr>
+    </w:p>
+    <w:p>
+      <w:pPr>
+        <w:pStyle w:val="ListParagraph"/>
+        <w:numPr>
+          <w:ilvl w:val="0"/>
+          <w:numId w:val="12"/>
+        </w:numPr>
+        <w:rPr>
+          <w:b/>
+          <w:sz w:val="28"/>
+        </w:rPr>
+      </w:pPr>
+      <w:r>
+        <w:rPr>
+          <w:b/>
+          <w:sz w:val="28"/>
+        </w:rPr>
+        <w:t>Ninja’s Training</w:t>
+      </w:r>
+    </w:p>
+    <w:p>
+      <w:pPr>
+        <w:pStyle w:val="Header"/>
+        <w:tabs>
+          <w:tab w:val="clear" w:pos="4513"/>
+          <w:tab w:val="clear" w:pos="9026"/>
+        </w:tabs>
+        <w:spacing w:after="160" w:line="259" w:lineRule="auto"/>
+      </w:pPr>
+      <w:r>
+        <w:drawing>
+          <wp:inline distT="0" distB="0" distL="0" distR="0" wp14:anchorId="64D1D5C0" wp14:editId="4D68C4AE">
+            <wp:extent cx="5129494" cy="4268860"/>
+            <wp:effectExtent l="0" t="0" r="0" b="0"/>
+            <wp:docPr id="11" name="Picture 11"/>
+            <wp:cNvGraphicFramePr>
+              <a:graphicFrameLocks xmlns:a="http://schemas.openxmlformats.org/drawingml/2006/main" noChangeAspect="1"/>
+            </wp:cNvGraphicFramePr>
+            <a:graphic xmlns:a="http://schemas.openxmlformats.org/drawingml/2006/main">
+              <a:graphicData uri="http://schemas.openxmlformats.org/drawingml/2006/picture">
+                <pic:pic xmlns:pic="http://schemas.openxmlformats.org/drawingml/2006/picture">
+                  <pic:nvPicPr>
+                    <pic:cNvPr id="1" name=""/>
+                    <pic:cNvPicPr/>
+                  </pic:nvPicPr>
+                  <pic:blipFill>
+                    <a:blip r:embed="rId13"/>
+                    <a:stretch>
+                      <a:fillRect/>
+                    </a:stretch>
+                  </pic:blipFill>
+                  <pic:spPr>
+                    <a:xfrm>
+                      <a:off x="0" y="0"/>
+                      <a:ext cx="5142772" cy="4279910"/>
+                    </a:xfrm>
+                    <a:prstGeom prst="rect">
+                      <a:avLst/>
+                    </a:prstGeom>
+                  </pic:spPr>
+                </pic:pic>
+              </a:graphicData>
+            </a:graphic>
+          </wp:inline>
+        </w:drawing>
+      </w:r>
+    </w:p>
+    <w:p/>
+    <w:p>
+      <w:pPr>
+        <w:shd w:val="clear" w:color="auto" w:fill="1E1E1E"/>
+        <w:spacing w:after="0" w:line="285" w:lineRule="atLeast"/>
+        <w:rPr>
+          <w:rFonts w:ascii="Courier New" w:eastAsia="Times New Roman" w:hAnsi="Courier New" w:cs="Courier New"/>
+          <w:color w:val="D4D4D4"/>
+          <w:sz w:val="21"/>
+          <w:szCs w:val="21"/>
+          <w:lang w:eastAsia="en-IN"/>
+        </w:rPr>
+      </w:pPr>
+      <w:r>
+        <w:rPr>
+          <w:rFonts w:ascii="Courier New" w:eastAsia="Times New Roman" w:hAnsi="Courier New" w:cs="Courier New"/>
+          <w:color w:val="D4D4D4"/>
+          <w:sz w:val="21"/>
+          <w:szCs w:val="21"/>
+          <w:lang w:eastAsia="en-IN"/>
+        </w:rPr>
+        <w:t>  </w:t>
+      </w:r>
+    </w:p>
+    <w:p>
+      <w:pPr>
+        <w:shd w:val="clear" w:color="auto" w:fill="1E1E1E"/>
+        <w:spacing w:after="0" w:line="285" w:lineRule="atLeast"/>
+        <w:rPr>
+          <w:rFonts w:ascii="Courier New" w:eastAsia="Times New Roman" w:hAnsi="Courier New" w:cs="Courier New"/>
+          <w:color w:val="D4D4D4"/>
+          <w:sz w:val="21"/>
+          <w:szCs w:val="21"/>
+          <w:lang w:eastAsia="en-IN"/>
+        </w:rPr>
+      </w:pPr>
+      <w:proofErr w:type="spellStart"/>
+      <w:proofErr w:type="gramStart"/>
+      <w:r>
+        <w:rPr>
+          <w:rFonts w:ascii="Courier New" w:eastAsia="Times New Roman" w:hAnsi="Courier New" w:cs="Courier New"/>
+          <w:color w:val="FF79C6"/>
+          <w:sz w:val="21"/>
+          <w:szCs w:val="21"/>
+          <w:lang w:eastAsia="en-IN"/>
+        </w:rPr>
+        <w:t>def</w:t>
+      </w:r>
+      <w:proofErr w:type="spellEnd"/>
+      <w:proofErr w:type="gramEnd"/>
+      <w:r>
+        <w:rPr>
+          <w:rFonts w:ascii="Courier New" w:eastAsia="Times New Roman" w:hAnsi="Courier New" w:cs="Courier New"/>
+          <w:color w:val="D4D4D4"/>
+          <w:sz w:val="21"/>
+          <w:szCs w:val="21"/>
+          <w:lang w:eastAsia="en-IN"/>
+        </w:rPr>
+        <w:t> </w:t>
+      </w:r>
+      <w:proofErr w:type="spellStart"/>
+      <w:r>
+        <w:rPr>
+          <w:rFonts w:ascii="Courier New" w:eastAsia="Times New Roman" w:hAnsi="Courier New" w:cs="Courier New"/>
+          <w:color w:val="50FA7B"/>
+          <w:sz w:val="21"/>
+          <w:szCs w:val="21"/>
+          <w:lang w:eastAsia="en-IN"/>
+        </w:rPr>
+        <w:t>ninjaTraining</w:t>
+      </w:r>
+      <w:proofErr w:type="spellEnd"/>
+      <w:r>
+        <w:rPr>
+          <w:rFonts w:ascii="Courier New" w:eastAsia="Times New Roman" w:hAnsi="Courier New" w:cs="Courier New"/>
+          <w:color w:val="FFFFFF"/>
+          <w:sz w:val="21"/>
+          <w:szCs w:val="21"/>
+          <w:lang w:eastAsia="en-IN"/>
+        </w:rPr>
+        <w:t>(</w:t>
+      </w:r>
+      <w:r>
+        <w:rPr>
+          <w:rFonts w:ascii="Courier New" w:eastAsia="Times New Roman" w:hAnsi="Courier New" w:cs="Courier New"/>
+          <w:color w:val="50FA7B"/>
+          <w:sz w:val="21"/>
+          <w:szCs w:val="21"/>
+          <w:lang w:eastAsia="en-IN"/>
+        </w:rPr>
+        <w:t>n</w:t>
+      </w:r>
+      <w:r>
+        <w:rPr>
+          <w:rFonts w:ascii="Courier New" w:eastAsia="Times New Roman" w:hAnsi="Courier New" w:cs="Courier New"/>
+          <w:color w:val="FFFFFF"/>
+          <w:sz w:val="21"/>
+          <w:szCs w:val="21"/>
+          <w:lang w:eastAsia="en-IN"/>
+        </w:rPr>
+        <w:t>:</w:t>
+      </w:r>
+      <w:r>
+        <w:rPr>
+          <w:rFonts w:ascii="Courier New" w:eastAsia="Times New Roman" w:hAnsi="Courier New" w:cs="Courier New"/>
+          <w:color w:val="D4D4D4"/>
+          <w:sz w:val="21"/>
+          <w:szCs w:val="21"/>
+          <w:lang w:eastAsia="en-IN"/>
+        </w:rPr>
+        <w:t> </w:t>
+      </w:r>
+      <w:proofErr w:type="spellStart"/>
+      <w:r>
+        <w:rPr>
+          <w:rFonts w:ascii="Courier New" w:eastAsia="Times New Roman" w:hAnsi="Courier New" w:cs="Courier New"/>
+          <w:color w:val="FF79C6"/>
+          <w:sz w:val="21"/>
+          <w:szCs w:val="21"/>
+          <w:lang w:eastAsia="en-IN"/>
+        </w:rPr>
+        <w:t>int</w:t>
+      </w:r>
+      <w:proofErr w:type="spellEnd"/>
+      <w:r>
+        <w:rPr>
+          <w:rFonts w:ascii="Courier New" w:eastAsia="Times New Roman" w:hAnsi="Courier New" w:cs="Courier New"/>
+          <w:color w:val="FFFFFF"/>
+          <w:sz w:val="21"/>
+          <w:szCs w:val="21"/>
+          <w:lang w:eastAsia="en-IN"/>
+        </w:rPr>
+        <w:t>,</w:t>
+      </w:r>
+      <w:r>
+        <w:rPr>
+          <w:rFonts w:ascii="Courier New" w:eastAsia="Times New Roman" w:hAnsi="Courier New" w:cs="Courier New"/>
+          <w:color w:val="D4D4D4"/>
+          <w:sz w:val="21"/>
+          <w:szCs w:val="21"/>
+          <w:lang w:eastAsia="en-IN"/>
+        </w:rPr>
+        <w:t> </w:t>
+      </w:r>
+      <w:r>
+        <w:rPr>
+          <w:rFonts w:ascii="Courier New" w:eastAsia="Times New Roman" w:hAnsi="Courier New" w:cs="Courier New"/>
+          <w:color w:val="50FA7B"/>
+          <w:sz w:val="21"/>
+          <w:szCs w:val="21"/>
+          <w:lang w:eastAsia="en-IN"/>
+        </w:rPr>
+        <w:t>points</w:t>
+      </w:r>
+      <w:r>
+        <w:rPr>
+          <w:rFonts w:ascii="Courier New" w:eastAsia="Times New Roman" w:hAnsi="Courier New" w:cs="Courier New"/>
+          <w:color w:val="FFFFFF"/>
+          <w:sz w:val="21"/>
+          <w:szCs w:val="21"/>
+          <w:lang w:eastAsia="en-IN"/>
+        </w:rPr>
+        <w:t>:</w:t>
+      </w:r>
+      <w:r>
+        <w:rPr>
+          <w:rFonts w:ascii="Courier New" w:eastAsia="Times New Roman" w:hAnsi="Courier New" w:cs="Courier New"/>
+          <w:color w:val="D4D4D4"/>
+          <w:sz w:val="21"/>
+          <w:szCs w:val="21"/>
+          <w:lang w:eastAsia="en-IN"/>
+        </w:rPr>
+        <w:t> </w:t>
+      </w:r>
+      <w:r>
+        <w:rPr>
+          <w:rFonts w:ascii="Courier New" w:eastAsia="Times New Roman" w:hAnsi="Courier New" w:cs="Courier New"/>
+          <w:color w:val="50FA7B"/>
+          <w:sz w:val="21"/>
+          <w:szCs w:val="21"/>
+          <w:lang w:eastAsia="en-IN"/>
+        </w:rPr>
+        <w:t>List</w:t>
+      </w:r>
+      <w:r>
+        <w:rPr>
+          <w:rFonts w:ascii="Courier New" w:eastAsia="Times New Roman" w:hAnsi="Courier New" w:cs="Courier New"/>
+          <w:color w:val="FFFFFF"/>
+          <w:sz w:val="21"/>
+          <w:szCs w:val="21"/>
+          <w:lang w:eastAsia="en-IN"/>
+        </w:rPr>
+        <w:t>[</w:t>
+      </w:r>
+      <w:r>
+        <w:rPr>
+          <w:rFonts w:ascii="Courier New" w:eastAsia="Times New Roman" w:hAnsi="Courier New" w:cs="Courier New"/>
+          <w:color w:val="50FA7B"/>
+          <w:sz w:val="21"/>
+          <w:szCs w:val="21"/>
+          <w:lang w:eastAsia="en-IN"/>
+        </w:rPr>
+        <w:t>List</w:t>
+      </w:r>
+      <w:r>
+        <w:rPr>
+          <w:rFonts w:ascii="Courier New" w:eastAsia="Times New Roman" w:hAnsi="Courier New" w:cs="Courier New"/>
+          <w:color w:val="FFFFFF"/>
+          <w:sz w:val="21"/>
+          <w:szCs w:val="21"/>
+          <w:lang w:eastAsia="en-IN"/>
+        </w:rPr>
+        <w:t>[</w:t>
+      </w:r>
+      <w:proofErr w:type="spellStart"/>
+      <w:r>
+        <w:rPr>
+          <w:rFonts w:ascii="Courier New" w:eastAsia="Times New Roman" w:hAnsi="Courier New" w:cs="Courier New"/>
+          <w:color w:val="FF79C6"/>
+          <w:sz w:val="21"/>
+          <w:szCs w:val="21"/>
+          <w:lang w:eastAsia="en-IN"/>
+        </w:rPr>
+        <w:t>int</w:t>
+      </w:r>
+      <w:proofErr w:type="spellEnd"/>
+      <w:r>
+        <w:rPr>
+          <w:rFonts w:ascii="Courier New" w:eastAsia="Times New Roman" w:hAnsi="Courier New" w:cs="Courier New"/>
+          <w:color w:val="FFFFFF"/>
+          <w:sz w:val="21"/>
+          <w:szCs w:val="21"/>
+          <w:lang w:eastAsia="en-IN"/>
+        </w:rPr>
+        <w:t>]])</w:t>
+      </w:r>
+      <w:r>
+        <w:rPr>
+          <w:rFonts w:ascii="Courier New" w:eastAsia="Times New Roman" w:hAnsi="Courier New" w:cs="Courier New"/>
+          <w:color w:val="D4D4D4"/>
+          <w:sz w:val="21"/>
+          <w:szCs w:val="21"/>
+          <w:lang w:eastAsia="en-IN"/>
+        </w:rPr>
+        <w:t> -&gt; </w:t>
+      </w:r>
+      <w:proofErr w:type="spellStart"/>
+      <w:r>
+        <w:rPr>
+          <w:rFonts w:ascii="Courier New" w:eastAsia="Times New Roman" w:hAnsi="Courier New" w:cs="Courier New"/>
+          <w:color w:val="FF79C6"/>
+          <w:sz w:val="21"/>
+          <w:szCs w:val="21"/>
+          <w:lang w:eastAsia="en-IN"/>
+        </w:rPr>
+        <w:t>int</w:t>
+      </w:r>
+      <w:proofErr w:type="spellEnd"/>
+      <w:r>
+        <w:rPr>
+          <w:rFonts w:ascii="Courier New" w:eastAsia="Times New Roman" w:hAnsi="Courier New" w:cs="Courier New"/>
+          <w:color w:val="FFFFFF"/>
+          <w:sz w:val="21"/>
+          <w:szCs w:val="21"/>
+          <w:lang w:eastAsia="en-IN"/>
+        </w:rPr>
+        <w:t>:</w:t>
+      </w:r>
+    </w:p>
+    <w:p>
+      <w:pPr>
+        <w:shd w:val="clear" w:color="auto" w:fill="1E1E1E"/>
+        <w:spacing w:after="0" w:line="285" w:lineRule="atLeast"/>
+        <w:rPr>
+          <w:rFonts w:ascii="Courier New" w:eastAsia="Times New Roman" w:hAnsi="Courier New" w:cs="Courier New"/>
+          <w:color w:val="D4D4D4"/>
+          <w:sz w:val="21"/>
+          <w:szCs w:val="21"/>
+          <w:lang w:eastAsia="en-IN"/>
+        </w:rPr>
+      </w:pPr>
+    </w:p>
+    <w:p>
+      <w:pPr>
+        <w:shd w:val="clear" w:color="auto" w:fill="1E1E1E"/>
+        <w:spacing w:after="0" w:line="285" w:lineRule="atLeast"/>
+        <w:rPr>
+          <w:rFonts w:ascii="Courier New" w:eastAsia="Times New Roman" w:hAnsi="Courier New" w:cs="Courier New"/>
+          <w:color w:val="D4D4D4"/>
+          <w:sz w:val="21"/>
+          <w:szCs w:val="21"/>
+          <w:lang w:eastAsia="en-IN"/>
+        </w:rPr>
+      </w:pPr>
+      <w:r>
+        <w:rPr>
+          <w:rFonts w:ascii="Courier New" w:eastAsia="Times New Roman" w:hAnsi="Courier New" w:cs="Courier New"/>
+          <w:color w:val="D4D4D4"/>
+          <w:sz w:val="21"/>
+          <w:szCs w:val="21"/>
+          <w:lang w:eastAsia="en-IN"/>
+        </w:rPr>
+        <w:t>    </w:t>
+      </w:r>
+      <w:r>
+        <w:rPr>
+          <w:rFonts w:ascii="Courier New" w:eastAsia="Times New Roman" w:hAnsi="Courier New" w:cs="Courier New"/>
+          <w:color w:val="6272A4"/>
+          <w:sz w:val="21"/>
+          <w:szCs w:val="21"/>
+          <w:lang w:eastAsia="en-IN"/>
+        </w:rPr>
+        <w:t># Write your code here.</w:t>
+      </w:r>
+    </w:p>
+    <w:p>
+      <w:pPr>
+        <w:shd w:val="clear" w:color="auto" w:fill="1E1E1E"/>
+        <w:spacing w:after="0" w:line="285" w:lineRule="atLeast"/>
+        <w:rPr>
+          <w:rFonts w:ascii="Courier New" w:eastAsia="Times New Roman" w:hAnsi="Courier New" w:cs="Courier New"/>
+          <w:color w:val="D4D4D4"/>
+          <w:sz w:val="21"/>
+          <w:szCs w:val="21"/>
+          <w:lang w:eastAsia="en-IN"/>
+        </w:rPr>
+      </w:pPr>
+      <w:r>
+        <w:rPr>
+          <w:rFonts w:ascii="Courier New" w:eastAsia="Times New Roman" w:hAnsi="Courier New" w:cs="Courier New"/>
+          <w:color w:val="D4D4D4"/>
+          <w:sz w:val="21"/>
+          <w:szCs w:val="21"/>
+          <w:lang w:eastAsia="en-IN"/>
+        </w:rPr>
+        <w:t>    </w:t>
+      </w:r>
+      <w:proofErr w:type="gramStart"/>
+      <w:r>
+        <w:rPr>
+          <w:rFonts w:ascii="Courier New" w:eastAsia="Times New Roman" w:hAnsi="Courier New" w:cs="Courier New"/>
+          <w:color w:val="50FA7B"/>
+          <w:sz w:val="21"/>
+          <w:szCs w:val="21"/>
+          <w:lang w:eastAsia="en-IN"/>
+        </w:rPr>
+        <w:t>dp</w:t>
+      </w:r>
+      <w:proofErr w:type="gramEnd"/>
+      <w:r>
+        <w:rPr>
+          <w:rFonts w:ascii="Courier New" w:eastAsia="Times New Roman" w:hAnsi="Courier New" w:cs="Courier New"/>
+          <w:color w:val="D4D4D4"/>
+          <w:sz w:val="21"/>
+          <w:szCs w:val="21"/>
+          <w:lang w:eastAsia="en-IN"/>
+        </w:rPr>
+        <w:t> = </w:t>
+      </w:r>
+      <w:r>
+        <w:rPr>
+          <w:rFonts w:ascii="Courier New" w:eastAsia="Times New Roman" w:hAnsi="Courier New" w:cs="Courier New"/>
+          <w:color w:val="FFFFFF"/>
+          <w:sz w:val="21"/>
+          <w:szCs w:val="21"/>
+          <w:lang w:eastAsia="en-IN"/>
+        </w:rPr>
+        <w:t>[[</w:t>
+      </w:r>
+      <w:r>
+        <w:rPr>
+          <w:rFonts w:ascii="Courier New" w:eastAsia="Times New Roman" w:hAnsi="Courier New" w:cs="Courier New"/>
+          <w:color w:val="BD93F9"/>
+          <w:sz w:val="21"/>
+          <w:szCs w:val="21"/>
+          <w:lang w:eastAsia="en-IN"/>
+        </w:rPr>
+        <w:t>0</w:t>
+      </w:r>
+      <w:r>
+        <w:rPr>
+          <w:rFonts w:ascii="Courier New" w:eastAsia="Times New Roman" w:hAnsi="Courier New" w:cs="Courier New"/>
+          <w:color w:val="FFFFFF"/>
+          <w:sz w:val="21"/>
+          <w:szCs w:val="21"/>
+          <w:lang w:eastAsia="en-IN"/>
+        </w:rPr>
+        <w:t>]</w:t>
+      </w:r>
+      <w:r>
+        <w:rPr>
+          <w:rFonts w:ascii="Courier New" w:eastAsia="Times New Roman" w:hAnsi="Courier New" w:cs="Courier New"/>
+          <w:color w:val="D4D4D4"/>
+          <w:sz w:val="21"/>
+          <w:szCs w:val="21"/>
+          <w:lang w:eastAsia="en-IN"/>
+        </w:rPr>
+        <w:t>*</w:t>
+      </w:r>
+      <w:r>
+        <w:rPr>
+          <w:rFonts w:ascii="Courier New" w:eastAsia="Times New Roman" w:hAnsi="Courier New" w:cs="Courier New"/>
+          <w:color w:val="BD93F9"/>
+          <w:sz w:val="21"/>
+          <w:szCs w:val="21"/>
+          <w:lang w:eastAsia="en-IN"/>
+        </w:rPr>
+        <w:t>3</w:t>
+      </w:r>
+      <w:r>
+        <w:rPr>
+          <w:rFonts w:ascii="Courier New" w:eastAsia="Times New Roman" w:hAnsi="Courier New" w:cs="Courier New"/>
+          <w:color w:val="D4D4D4"/>
+          <w:sz w:val="21"/>
+          <w:szCs w:val="21"/>
+          <w:lang w:eastAsia="en-IN"/>
+        </w:rPr>
+        <w:t> </w:t>
+      </w:r>
+      <w:r>
+        <w:rPr>
+          <w:rFonts w:ascii="Courier New" w:eastAsia="Times New Roman" w:hAnsi="Courier New" w:cs="Courier New"/>
+          <w:color w:val="FF79C6"/>
+          <w:sz w:val="21"/>
+          <w:szCs w:val="21"/>
+          <w:lang w:eastAsia="en-IN"/>
+        </w:rPr>
+        <w:t>for</w:t>
+      </w:r>
+      <w:r>
+        <w:rPr>
+          <w:rFonts w:ascii="Courier New" w:eastAsia="Times New Roman" w:hAnsi="Courier New" w:cs="Courier New"/>
+          <w:color w:val="D4D4D4"/>
+          <w:sz w:val="21"/>
+          <w:szCs w:val="21"/>
+          <w:lang w:eastAsia="en-IN"/>
+        </w:rPr>
+        <w:t> </w:t>
+      </w:r>
+      <w:proofErr w:type="spellStart"/>
+      <w:r>
+        <w:rPr>
+          <w:rFonts w:ascii="Courier New" w:eastAsia="Times New Roman" w:hAnsi="Courier New" w:cs="Courier New"/>
+          <w:color w:val="50FA7B"/>
+          <w:sz w:val="21"/>
+          <w:szCs w:val="21"/>
+          <w:lang w:eastAsia="en-IN"/>
+        </w:rPr>
+        <w:t>i</w:t>
+      </w:r>
+      <w:proofErr w:type="spellEnd"/>
+      <w:r>
+        <w:rPr>
+          <w:rFonts w:ascii="Courier New" w:eastAsia="Times New Roman" w:hAnsi="Courier New" w:cs="Courier New"/>
+          <w:color w:val="D4D4D4"/>
+          <w:sz w:val="21"/>
+          <w:szCs w:val="21"/>
+          <w:lang w:eastAsia="en-IN"/>
+        </w:rPr>
+        <w:t> </w:t>
+      </w:r>
+      <w:r>
+        <w:rPr>
+          <w:rFonts w:ascii="Courier New" w:eastAsia="Times New Roman" w:hAnsi="Courier New" w:cs="Courier New"/>
+          <w:color w:val="FF79C6"/>
+          <w:sz w:val="21"/>
+          <w:szCs w:val="21"/>
+          <w:lang w:eastAsia="en-IN"/>
+        </w:rPr>
+        <w:t>in</w:t>
+      </w:r>
+      <w:r>
+        <w:rPr>
+          <w:rFonts w:ascii="Courier New" w:eastAsia="Times New Roman" w:hAnsi="Courier New" w:cs="Courier New"/>
+          <w:color w:val="D4D4D4"/>
+          <w:sz w:val="21"/>
+          <w:szCs w:val="21"/>
+          <w:lang w:eastAsia="en-IN"/>
+        </w:rPr>
+        <w:t> </w:t>
+      </w:r>
+      <w:r>
+        <w:rPr>
+          <w:rFonts w:ascii="Courier New" w:eastAsia="Times New Roman" w:hAnsi="Courier New" w:cs="Courier New"/>
+          <w:color w:val="FF79C6"/>
+          <w:sz w:val="21"/>
+          <w:szCs w:val="21"/>
+          <w:lang w:eastAsia="en-IN"/>
+        </w:rPr>
+        <w:t>range</w:t>
+      </w:r>
+      <w:r>
+        <w:rPr>
+          <w:rFonts w:ascii="Courier New" w:eastAsia="Times New Roman" w:hAnsi="Courier New" w:cs="Courier New"/>
+          <w:color w:val="FFFFFF"/>
+          <w:sz w:val="21"/>
+          <w:szCs w:val="21"/>
+          <w:lang w:eastAsia="en-IN"/>
+        </w:rPr>
+        <w:t>(</w:t>
+      </w:r>
+      <w:r>
+        <w:rPr>
+          <w:rFonts w:ascii="Courier New" w:eastAsia="Times New Roman" w:hAnsi="Courier New" w:cs="Courier New"/>
+          <w:color w:val="50FA7B"/>
+          <w:sz w:val="21"/>
+          <w:szCs w:val="21"/>
+          <w:lang w:eastAsia="en-IN"/>
+        </w:rPr>
+        <w:t>n</w:t>
+      </w:r>
+      <w:r>
+        <w:rPr>
+          <w:rFonts w:ascii="Courier New" w:eastAsia="Times New Roman" w:hAnsi="Courier New" w:cs="Courier New"/>
+          <w:color w:val="FFFFFF"/>
+          <w:sz w:val="21"/>
+          <w:szCs w:val="21"/>
+          <w:lang w:eastAsia="en-IN"/>
+        </w:rPr>
+        <w:t>)]</w:t>
+      </w:r>
+    </w:p>
+    <w:p>
+      <w:pPr>
+        <w:shd w:val="clear" w:color="auto" w:fill="1E1E1E"/>
+        <w:spacing w:after="0" w:line="285" w:lineRule="atLeast"/>
+        <w:rPr>
+          <w:rFonts w:ascii="Courier New" w:eastAsia="Times New Roman" w:hAnsi="Courier New" w:cs="Courier New"/>
+          <w:color w:val="D4D4D4"/>
+          <w:sz w:val="21"/>
+          <w:szCs w:val="21"/>
+          <w:lang w:eastAsia="en-IN"/>
+        </w:rPr>
+      </w:pPr>
+      <w:r>
+        <w:rPr>
+          <w:rFonts w:ascii="Courier New" w:eastAsia="Times New Roman" w:hAnsi="Courier New" w:cs="Courier New"/>
+          <w:color w:val="D4D4D4"/>
+          <w:sz w:val="21"/>
+          <w:szCs w:val="21"/>
+          <w:lang w:eastAsia="en-IN"/>
+        </w:rPr>
+        <w:t>    </w:t>
+      </w:r>
+      <w:proofErr w:type="gramStart"/>
+      <w:r>
+        <w:rPr>
+          <w:rFonts w:ascii="Courier New" w:eastAsia="Times New Roman" w:hAnsi="Courier New" w:cs="Courier New"/>
+          <w:color w:val="50FA7B"/>
+          <w:sz w:val="21"/>
+          <w:szCs w:val="21"/>
+          <w:lang w:eastAsia="en-IN"/>
+        </w:rPr>
+        <w:t>dp</w:t>
+      </w:r>
+      <w:r>
+        <w:rPr>
+          <w:rFonts w:ascii="Courier New" w:eastAsia="Times New Roman" w:hAnsi="Courier New" w:cs="Courier New"/>
+          <w:color w:val="FFFFFF"/>
+          <w:sz w:val="21"/>
+          <w:szCs w:val="21"/>
+          <w:lang w:eastAsia="en-IN"/>
+        </w:rPr>
+        <w:t>[</w:t>
+      </w:r>
+      <w:proofErr w:type="gramEnd"/>
+      <w:r>
+        <w:rPr>
+          <w:rFonts w:ascii="Courier New" w:eastAsia="Times New Roman" w:hAnsi="Courier New" w:cs="Courier New"/>
+          <w:color w:val="BD93F9"/>
+          <w:sz w:val="21"/>
+          <w:szCs w:val="21"/>
+          <w:lang w:eastAsia="en-IN"/>
+        </w:rPr>
+        <w:t>0</w:t>
+      </w:r>
+      <w:r>
+        <w:rPr>
+          <w:rFonts w:ascii="Courier New" w:eastAsia="Times New Roman" w:hAnsi="Courier New" w:cs="Courier New"/>
+          <w:color w:val="FFFFFF"/>
+          <w:sz w:val="21"/>
+          <w:szCs w:val="21"/>
+          <w:lang w:eastAsia="en-IN"/>
+        </w:rPr>
+        <w:t>][</w:t>
+      </w:r>
+      <w:r>
+        <w:rPr>
+          <w:rFonts w:ascii="Courier New" w:eastAsia="Times New Roman" w:hAnsi="Courier New" w:cs="Courier New"/>
+          <w:color w:val="BD93F9"/>
+          <w:sz w:val="21"/>
+          <w:szCs w:val="21"/>
+          <w:lang w:eastAsia="en-IN"/>
+        </w:rPr>
+        <w:t>0</w:t>
+      </w:r>
+      <w:r>
+        <w:rPr>
+          <w:rFonts w:ascii="Courier New" w:eastAsia="Times New Roman" w:hAnsi="Courier New" w:cs="Courier New"/>
+          <w:color w:val="FFFFFF"/>
+          <w:sz w:val="21"/>
+          <w:szCs w:val="21"/>
+          <w:lang w:eastAsia="en-IN"/>
+        </w:rPr>
+        <w:t>]</w:t>
+      </w:r>
+      <w:r>
+        <w:rPr>
+          <w:rFonts w:ascii="Courier New" w:eastAsia="Times New Roman" w:hAnsi="Courier New" w:cs="Courier New"/>
+          <w:color w:val="D4D4D4"/>
+          <w:sz w:val="21"/>
+          <w:szCs w:val="21"/>
+          <w:lang w:eastAsia="en-IN"/>
+        </w:rPr>
+        <w:t> = </w:t>
+      </w:r>
+      <w:r>
+        <w:rPr>
+          <w:rFonts w:ascii="Courier New" w:eastAsia="Times New Roman" w:hAnsi="Courier New" w:cs="Courier New"/>
+          <w:color w:val="50FA7B"/>
+          <w:sz w:val="21"/>
+          <w:szCs w:val="21"/>
+          <w:lang w:eastAsia="en-IN"/>
+        </w:rPr>
+        <w:t>points</w:t>
+      </w:r>
+      <w:r>
+        <w:rPr>
+          <w:rFonts w:ascii="Courier New" w:eastAsia="Times New Roman" w:hAnsi="Courier New" w:cs="Courier New"/>
+          <w:color w:val="FFFFFF"/>
+          <w:sz w:val="21"/>
+          <w:szCs w:val="21"/>
+          <w:lang w:eastAsia="en-IN"/>
+        </w:rPr>
+        <w:t>[</w:t>
+      </w:r>
+      <w:r>
+        <w:rPr>
+          <w:rFonts w:ascii="Courier New" w:eastAsia="Times New Roman" w:hAnsi="Courier New" w:cs="Courier New"/>
+          <w:color w:val="BD93F9"/>
+          <w:sz w:val="21"/>
+          <w:szCs w:val="21"/>
+          <w:lang w:eastAsia="en-IN"/>
+        </w:rPr>
+        <w:t>0</w:t>
+      </w:r>
+      <w:r>
+        <w:rPr>
+          <w:rFonts w:ascii="Courier New" w:eastAsia="Times New Roman" w:hAnsi="Courier New" w:cs="Courier New"/>
+          <w:color w:val="FFFFFF"/>
+          <w:sz w:val="21"/>
+          <w:szCs w:val="21"/>
+          <w:lang w:eastAsia="en-IN"/>
+        </w:rPr>
+        <w:t>][</w:t>
+      </w:r>
+      <w:r>
+        <w:rPr>
+          <w:rFonts w:ascii="Courier New" w:eastAsia="Times New Roman" w:hAnsi="Courier New" w:cs="Courier New"/>
+          <w:color w:val="BD93F9"/>
+          <w:sz w:val="21"/>
+          <w:szCs w:val="21"/>
+          <w:lang w:eastAsia="en-IN"/>
+        </w:rPr>
+        <w:t>0</w:t>
+      </w:r>
+      <w:r>
+        <w:rPr>
+          <w:rFonts w:ascii="Courier New" w:eastAsia="Times New Roman" w:hAnsi="Courier New" w:cs="Courier New"/>
+          <w:color w:val="FFFFFF"/>
+          <w:sz w:val="21"/>
+          <w:szCs w:val="21"/>
+          <w:lang w:eastAsia="en-IN"/>
+        </w:rPr>
+        <w:t>]</w:t>
+      </w:r>
+    </w:p>
+    <w:p>
+      <w:pPr>
+        <w:shd w:val="clear" w:color="auto" w:fill="1E1E1E"/>
+        <w:spacing w:after="0" w:line="285" w:lineRule="atLeast"/>
+        <w:rPr>
+          <w:rFonts w:ascii="Courier New" w:eastAsia="Times New Roman" w:hAnsi="Courier New" w:cs="Courier New"/>
+          <w:color w:val="D4D4D4"/>
+          <w:sz w:val="21"/>
+          <w:szCs w:val="21"/>
+          <w:lang w:eastAsia="en-IN"/>
+        </w:rPr>
+      </w:pPr>
+      <w:r>
+        <w:rPr>
+          <w:rFonts w:ascii="Courier New" w:eastAsia="Times New Roman" w:hAnsi="Courier New" w:cs="Courier New"/>
+          <w:color w:val="D4D4D4"/>
+          <w:sz w:val="21"/>
+          <w:szCs w:val="21"/>
+          <w:lang w:eastAsia="en-IN"/>
+        </w:rPr>
+        <w:t>    </w:t>
+      </w:r>
+      <w:proofErr w:type="gramStart"/>
+      <w:r>
+        <w:rPr>
+          <w:rFonts w:ascii="Courier New" w:eastAsia="Times New Roman" w:hAnsi="Courier New" w:cs="Courier New"/>
+          <w:color w:val="50FA7B"/>
+          <w:sz w:val="21"/>
+          <w:szCs w:val="21"/>
+          <w:lang w:eastAsia="en-IN"/>
+        </w:rPr>
+        <w:t>dp</w:t>
+      </w:r>
+      <w:r>
+        <w:rPr>
+          <w:rFonts w:ascii="Courier New" w:eastAsia="Times New Roman" w:hAnsi="Courier New" w:cs="Courier New"/>
+          <w:color w:val="FFFFFF"/>
+          <w:sz w:val="21"/>
+          <w:szCs w:val="21"/>
+          <w:lang w:eastAsia="en-IN"/>
+        </w:rPr>
+        <w:t>[</w:t>
+      </w:r>
+      <w:proofErr w:type="gramEnd"/>
+      <w:r>
+        <w:rPr>
+          <w:rFonts w:ascii="Courier New" w:eastAsia="Times New Roman" w:hAnsi="Courier New" w:cs="Courier New"/>
+          <w:color w:val="BD93F9"/>
+          <w:sz w:val="21"/>
+          <w:szCs w:val="21"/>
+          <w:lang w:eastAsia="en-IN"/>
+        </w:rPr>
+        <w:t>0</w:t>
+      </w:r>
+      <w:r>
+        <w:rPr>
+          <w:rFonts w:ascii="Courier New" w:eastAsia="Times New Roman" w:hAnsi="Courier New" w:cs="Courier New"/>
+          <w:color w:val="FFFFFF"/>
+          <w:sz w:val="21"/>
+          <w:szCs w:val="21"/>
+          <w:lang w:eastAsia="en-IN"/>
+        </w:rPr>
+        <w:t>][</w:t>
+      </w:r>
+      <w:r>
+        <w:rPr>
+          <w:rFonts w:ascii="Courier New" w:eastAsia="Times New Roman" w:hAnsi="Courier New" w:cs="Courier New"/>
+          <w:color w:val="BD93F9"/>
+          <w:sz w:val="21"/>
+          <w:szCs w:val="21"/>
+          <w:lang w:eastAsia="en-IN"/>
+        </w:rPr>
+        <w:t>1</w:t>
+      </w:r>
+      <w:r>
+        <w:rPr>
+          <w:rFonts w:ascii="Courier New" w:eastAsia="Times New Roman" w:hAnsi="Courier New" w:cs="Courier New"/>
+          <w:color w:val="FFFFFF"/>
+          <w:sz w:val="21"/>
+          <w:szCs w:val="21"/>
+          <w:lang w:eastAsia="en-IN"/>
+        </w:rPr>
+        <w:t>]</w:t>
+      </w:r>
+      <w:r>
+        <w:rPr>
+          <w:rFonts w:ascii="Courier New" w:eastAsia="Times New Roman" w:hAnsi="Courier New" w:cs="Courier New"/>
+          <w:color w:val="D4D4D4"/>
+          <w:sz w:val="21"/>
+          <w:szCs w:val="21"/>
+          <w:lang w:eastAsia="en-IN"/>
+        </w:rPr>
+        <w:t> = </w:t>
+      </w:r>
+      <w:r>
+        <w:rPr>
+          <w:rFonts w:ascii="Courier New" w:eastAsia="Times New Roman" w:hAnsi="Courier New" w:cs="Courier New"/>
+          <w:color w:val="50FA7B"/>
+          <w:sz w:val="21"/>
+          <w:szCs w:val="21"/>
+          <w:lang w:eastAsia="en-IN"/>
+        </w:rPr>
+        <w:t>points</w:t>
+      </w:r>
+      <w:r>
+        <w:rPr>
+          <w:rFonts w:ascii="Courier New" w:eastAsia="Times New Roman" w:hAnsi="Courier New" w:cs="Courier New"/>
+          <w:color w:val="FFFFFF"/>
+          <w:sz w:val="21"/>
+          <w:szCs w:val="21"/>
+          <w:lang w:eastAsia="en-IN"/>
+        </w:rPr>
+        <w:t>[</w:t>
+      </w:r>
+      <w:r>
+        <w:rPr>
+          <w:rFonts w:ascii="Courier New" w:eastAsia="Times New Roman" w:hAnsi="Courier New" w:cs="Courier New"/>
+          <w:color w:val="BD93F9"/>
+          <w:sz w:val="21"/>
+          <w:szCs w:val="21"/>
+          <w:lang w:eastAsia="en-IN"/>
+        </w:rPr>
+        <w:t>0</w:t>
+      </w:r>
+      <w:r>
+        <w:rPr>
+          <w:rFonts w:ascii="Courier New" w:eastAsia="Times New Roman" w:hAnsi="Courier New" w:cs="Courier New"/>
+          <w:color w:val="FFFFFF"/>
+          <w:sz w:val="21"/>
+          <w:szCs w:val="21"/>
+          <w:lang w:eastAsia="en-IN"/>
+        </w:rPr>
+        <w:t>][</w:t>
+      </w:r>
+      <w:r>
+        <w:rPr>
+          <w:rFonts w:ascii="Courier New" w:eastAsia="Times New Roman" w:hAnsi="Courier New" w:cs="Courier New"/>
+          <w:color w:val="BD93F9"/>
+          <w:sz w:val="21"/>
+          <w:szCs w:val="21"/>
+          <w:lang w:eastAsia="en-IN"/>
+        </w:rPr>
+        <w:t>1</w:t>
+      </w:r>
+      <w:r>
+        <w:rPr>
+          <w:rFonts w:ascii="Courier New" w:eastAsia="Times New Roman" w:hAnsi="Courier New" w:cs="Courier New"/>
+          <w:color w:val="FFFFFF"/>
+          <w:sz w:val="21"/>
+          <w:szCs w:val="21"/>
+          <w:lang w:eastAsia="en-IN"/>
+        </w:rPr>
+        <w:t>]</w:t>
+      </w:r>
+    </w:p>
+    <w:p>
+      <w:pPr>
+        <w:shd w:val="clear" w:color="auto" w:fill="1E1E1E"/>
+        <w:spacing w:after="0" w:line="285" w:lineRule="atLeast"/>
+        <w:rPr>
+          <w:rFonts w:ascii="Courier New" w:eastAsia="Times New Roman" w:hAnsi="Courier New" w:cs="Courier New"/>
+          <w:color w:val="D4D4D4"/>
+          <w:sz w:val="21"/>
+          <w:szCs w:val="21"/>
+          <w:lang w:eastAsia="en-IN"/>
+        </w:rPr>
+      </w:pPr>
+      <w:r>
+        <w:rPr>
+          <w:rFonts w:ascii="Courier New" w:eastAsia="Times New Roman" w:hAnsi="Courier New" w:cs="Courier New"/>
+          <w:color w:val="D4D4D4"/>
+          <w:sz w:val="21"/>
+          <w:szCs w:val="21"/>
+          <w:lang w:eastAsia="en-IN"/>
+        </w:rPr>
+        <w:t>    </w:t>
+      </w:r>
+      <w:proofErr w:type="gramStart"/>
+      <w:r>
+        <w:rPr>
+          <w:rFonts w:ascii="Courier New" w:eastAsia="Times New Roman" w:hAnsi="Courier New" w:cs="Courier New"/>
+          <w:color w:val="50FA7B"/>
+          <w:sz w:val="21"/>
+          <w:szCs w:val="21"/>
+          <w:lang w:eastAsia="en-IN"/>
+        </w:rPr>
+        <w:t>dp</w:t>
+      </w:r>
+      <w:r>
+        <w:rPr>
+          <w:rFonts w:ascii="Courier New" w:eastAsia="Times New Roman" w:hAnsi="Courier New" w:cs="Courier New"/>
+          <w:color w:val="FFFFFF"/>
+          <w:sz w:val="21"/>
+          <w:szCs w:val="21"/>
+          <w:lang w:eastAsia="en-IN"/>
+        </w:rPr>
+        <w:t>[</w:t>
+      </w:r>
+      <w:proofErr w:type="gramEnd"/>
+      <w:r>
+        <w:rPr>
+          <w:rFonts w:ascii="Courier New" w:eastAsia="Times New Roman" w:hAnsi="Courier New" w:cs="Courier New"/>
+          <w:color w:val="BD93F9"/>
+          <w:sz w:val="21"/>
+          <w:szCs w:val="21"/>
+          <w:lang w:eastAsia="en-IN"/>
+        </w:rPr>
+        <w:t>0</w:t>
+      </w:r>
+      <w:r>
+        <w:rPr>
+          <w:rFonts w:ascii="Courier New" w:eastAsia="Times New Roman" w:hAnsi="Courier New" w:cs="Courier New"/>
+          <w:color w:val="FFFFFF"/>
+          <w:sz w:val="21"/>
+          <w:szCs w:val="21"/>
+          <w:lang w:eastAsia="en-IN"/>
+        </w:rPr>
+        <w:t>][</w:t>
+      </w:r>
+      <w:r>
+        <w:rPr>
+          <w:rFonts w:ascii="Courier New" w:eastAsia="Times New Roman" w:hAnsi="Courier New" w:cs="Courier New"/>
+          <w:color w:val="BD93F9"/>
+          <w:sz w:val="21"/>
+          <w:szCs w:val="21"/>
+          <w:lang w:eastAsia="en-IN"/>
+        </w:rPr>
+        <w:t>2</w:t>
+      </w:r>
+      <w:r>
+        <w:rPr>
+          <w:rFonts w:ascii="Courier New" w:eastAsia="Times New Roman" w:hAnsi="Courier New" w:cs="Courier New"/>
+          <w:color w:val="FFFFFF"/>
+          <w:sz w:val="21"/>
+          <w:szCs w:val="21"/>
+          <w:lang w:eastAsia="en-IN"/>
+        </w:rPr>
+        <w:t>]</w:t>
+      </w:r>
+      <w:r>
+        <w:rPr>
+          <w:rFonts w:ascii="Courier New" w:eastAsia="Times New Roman" w:hAnsi="Courier New" w:cs="Courier New"/>
+          <w:color w:val="D4D4D4"/>
+          <w:sz w:val="21"/>
+          <w:szCs w:val="21"/>
+          <w:lang w:eastAsia="en-IN"/>
+        </w:rPr>
+        <w:t> = </w:t>
+      </w:r>
+      <w:r>
+        <w:rPr>
+          <w:rFonts w:ascii="Courier New" w:eastAsia="Times New Roman" w:hAnsi="Courier New" w:cs="Courier New"/>
+          <w:color w:val="50FA7B"/>
+          <w:sz w:val="21"/>
+          <w:szCs w:val="21"/>
+          <w:lang w:eastAsia="en-IN"/>
+        </w:rPr>
+        <w:t>points</w:t>
+      </w:r>
+      <w:r>
+        <w:rPr>
+          <w:rFonts w:ascii="Courier New" w:eastAsia="Times New Roman" w:hAnsi="Courier New" w:cs="Courier New"/>
+          <w:color w:val="FFFFFF"/>
+          <w:sz w:val="21"/>
+          <w:szCs w:val="21"/>
+          <w:lang w:eastAsia="en-IN"/>
+        </w:rPr>
+        <w:t>[</w:t>
+      </w:r>
+      <w:r>
+        <w:rPr>
+          <w:rFonts w:ascii="Courier New" w:eastAsia="Times New Roman" w:hAnsi="Courier New" w:cs="Courier New"/>
+          <w:color w:val="BD93F9"/>
+          <w:sz w:val="21"/>
+          <w:szCs w:val="21"/>
+          <w:lang w:eastAsia="en-IN"/>
+        </w:rPr>
+        <w:t>0</w:t>
+      </w:r>
+      <w:r>
+        <w:rPr>
+          <w:rFonts w:ascii="Courier New" w:eastAsia="Times New Roman" w:hAnsi="Courier New" w:cs="Courier New"/>
+          <w:color w:val="FFFFFF"/>
+          <w:sz w:val="21"/>
+          <w:szCs w:val="21"/>
+          <w:lang w:eastAsia="en-IN"/>
+        </w:rPr>
+        <w:t>][</w:t>
+      </w:r>
+      <w:r>
+        <w:rPr>
+          <w:rFonts w:ascii="Courier New" w:eastAsia="Times New Roman" w:hAnsi="Courier New" w:cs="Courier New"/>
+          <w:color w:val="BD93F9"/>
+          <w:sz w:val="21"/>
+          <w:szCs w:val="21"/>
+          <w:lang w:eastAsia="en-IN"/>
+        </w:rPr>
+        <w:t>2</w:t>
+      </w:r>
+      <w:r>
+        <w:rPr>
+          <w:rFonts w:ascii="Courier New" w:eastAsia="Times New Roman" w:hAnsi="Courier New" w:cs="Courier New"/>
+          <w:color w:val="FFFFFF"/>
+          <w:sz w:val="21"/>
+          <w:szCs w:val="21"/>
+          <w:lang w:eastAsia="en-IN"/>
+        </w:rPr>
+        <w:t>]</w:t>
+      </w:r>
+    </w:p>
+    <w:p>
+      <w:pPr>
+        <w:shd w:val="clear" w:color="auto" w:fill="1E1E1E"/>
+        <w:spacing w:after="0" w:line="285" w:lineRule="atLeast"/>
+        <w:rPr>
+          <w:rFonts w:ascii="Courier New" w:eastAsia="Times New Roman" w:hAnsi="Courier New" w:cs="Courier New"/>
+          <w:color w:val="D4D4D4"/>
+          <w:sz w:val="21"/>
+          <w:szCs w:val="21"/>
+          <w:lang w:eastAsia="en-IN"/>
+        </w:rPr>
+      </w:pPr>
+    </w:p>
+    <w:p>
+      <w:pPr>
+        <w:shd w:val="clear" w:color="auto" w:fill="1E1E1E"/>
+        <w:spacing w:after="0" w:line="285" w:lineRule="atLeast"/>
+        <w:rPr>
+          <w:rFonts w:ascii="Courier New" w:eastAsia="Times New Roman" w:hAnsi="Courier New" w:cs="Courier New"/>
+          <w:color w:val="D4D4D4"/>
+          <w:sz w:val="21"/>
+          <w:szCs w:val="21"/>
+          <w:lang w:eastAsia="en-IN"/>
+        </w:rPr>
+      </w:pPr>
+      <w:r>
+        <w:rPr>
+          <w:rFonts w:ascii="Courier New" w:eastAsia="Times New Roman" w:hAnsi="Courier New" w:cs="Courier New"/>
+          <w:color w:val="D4D4D4"/>
+          <w:sz w:val="21"/>
+          <w:szCs w:val="21"/>
+          <w:lang w:eastAsia="en-IN"/>
+        </w:rPr>
+        <w:t>    </w:t>
+      </w:r>
+      <w:proofErr w:type="gramStart"/>
+      <w:r>
+        <w:rPr>
+          <w:rFonts w:ascii="Courier New" w:eastAsia="Times New Roman" w:hAnsi="Courier New" w:cs="Courier New"/>
+          <w:color w:val="FF79C6"/>
+          <w:sz w:val="21"/>
+          <w:szCs w:val="21"/>
+          <w:lang w:eastAsia="en-IN"/>
+        </w:rPr>
+        <w:t>for</w:t>
+      </w:r>
+      <w:proofErr w:type="gramEnd"/>
+      <w:r>
+        <w:rPr>
+          <w:rFonts w:ascii="Courier New" w:eastAsia="Times New Roman" w:hAnsi="Courier New" w:cs="Courier New"/>
+          <w:color w:val="D4D4D4"/>
+          <w:sz w:val="21"/>
+          <w:szCs w:val="21"/>
+          <w:lang w:eastAsia="en-IN"/>
+        </w:rPr>
+        <w:t> </w:t>
+      </w:r>
+      <w:proofErr w:type="spellStart"/>
+      <w:r>
+        <w:rPr>
+          <w:rFonts w:ascii="Courier New" w:eastAsia="Times New Roman" w:hAnsi="Courier New" w:cs="Courier New"/>
+          <w:color w:val="50FA7B"/>
+          <w:sz w:val="21"/>
+          <w:szCs w:val="21"/>
+          <w:lang w:eastAsia="en-IN"/>
+        </w:rPr>
+        <w:t>i</w:t>
+      </w:r>
+      <w:proofErr w:type="spellEnd"/>
+      <w:r>
+        <w:rPr>
+          <w:rFonts w:ascii="Courier New" w:eastAsia="Times New Roman" w:hAnsi="Courier New" w:cs="Courier New"/>
+          <w:color w:val="D4D4D4"/>
+          <w:sz w:val="21"/>
+          <w:szCs w:val="21"/>
+          <w:lang w:eastAsia="en-IN"/>
+        </w:rPr>
+        <w:t> </w:t>
+      </w:r>
+      <w:r>
+        <w:rPr>
+          <w:rFonts w:ascii="Courier New" w:eastAsia="Times New Roman" w:hAnsi="Courier New" w:cs="Courier New"/>
+          <w:color w:val="FF79C6"/>
+          <w:sz w:val="21"/>
+          <w:szCs w:val="21"/>
+          <w:lang w:eastAsia="en-IN"/>
+        </w:rPr>
+        <w:t>in</w:t>
+      </w:r>
+      <w:r>
+        <w:rPr>
+          <w:rFonts w:ascii="Courier New" w:eastAsia="Times New Roman" w:hAnsi="Courier New" w:cs="Courier New"/>
+          <w:color w:val="D4D4D4"/>
+          <w:sz w:val="21"/>
+          <w:szCs w:val="21"/>
+          <w:lang w:eastAsia="en-IN"/>
+        </w:rPr>
+        <w:t> </w:t>
+      </w:r>
+      <w:r>
+        <w:rPr>
+          <w:rFonts w:ascii="Courier New" w:eastAsia="Times New Roman" w:hAnsi="Courier New" w:cs="Courier New"/>
+          <w:color w:val="FF79C6"/>
+          <w:sz w:val="21"/>
+          <w:szCs w:val="21"/>
+          <w:lang w:eastAsia="en-IN"/>
+        </w:rPr>
+        <w:t>range</w:t>
+      </w:r>
+      <w:r>
+        <w:rPr>
+          <w:rFonts w:ascii="Courier New" w:eastAsia="Times New Roman" w:hAnsi="Courier New" w:cs="Courier New"/>
+          <w:color w:val="FFFFFF"/>
+          <w:sz w:val="21"/>
+          <w:szCs w:val="21"/>
+          <w:lang w:eastAsia="en-IN"/>
+        </w:rPr>
+        <w:t>(</w:t>
+      </w:r>
+      <w:r>
+        <w:rPr>
+          <w:rFonts w:ascii="Courier New" w:eastAsia="Times New Roman" w:hAnsi="Courier New" w:cs="Courier New"/>
+          <w:color w:val="BD93F9"/>
+          <w:sz w:val="21"/>
+          <w:szCs w:val="21"/>
+          <w:lang w:eastAsia="en-IN"/>
+        </w:rPr>
+        <w:t>1</w:t>
+      </w:r>
+      <w:r>
+        <w:rPr>
+          <w:rFonts w:ascii="Courier New" w:eastAsia="Times New Roman" w:hAnsi="Courier New" w:cs="Courier New"/>
+          <w:color w:val="FFFFFF"/>
+          <w:sz w:val="21"/>
+          <w:szCs w:val="21"/>
+          <w:lang w:eastAsia="en-IN"/>
+        </w:rPr>
+        <w:t>,</w:t>
+      </w:r>
+      <w:r>
+        <w:rPr>
+          <w:rFonts w:ascii="Courier New" w:eastAsia="Times New Roman" w:hAnsi="Courier New" w:cs="Courier New"/>
+          <w:color w:val="50FA7B"/>
+          <w:sz w:val="21"/>
+          <w:szCs w:val="21"/>
+          <w:lang w:eastAsia="en-IN"/>
+        </w:rPr>
+        <w:t>n</w:t>
+      </w:r>
+      <w:r>
+        <w:rPr>
+          <w:rFonts w:ascii="Courier New" w:eastAsia="Times New Roman" w:hAnsi="Courier New" w:cs="Courier New"/>
+          <w:color w:val="FFFFFF"/>
+          <w:sz w:val="21"/>
+          <w:szCs w:val="21"/>
+          <w:lang w:eastAsia="en-IN"/>
+        </w:rPr>
+        <w:t>):</w:t>
+      </w:r>
+    </w:p>
+    <w:p>
+      <w:pPr>
+        <w:shd w:val="clear" w:color="auto" w:fill="1E1E1E"/>
+        <w:spacing w:after="0" w:line="285" w:lineRule="atLeast"/>
+        <w:rPr>
+          <w:rFonts w:ascii="Courier New" w:eastAsia="Times New Roman" w:hAnsi="Courier New" w:cs="Courier New"/>
+          <w:color w:val="D4D4D4"/>
+          <w:sz w:val="21"/>
+          <w:szCs w:val="21"/>
+          <w:lang w:eastAsia="en-IN"/>
+        </w:rPr>
+      </w:pPr>
+      <w:r>
+        <w:rPr>
+          <w:rFonts w:ascii="Courier New" w:eastAsia="Times New Roman" w:hAnsi="Courier New" w:cs="Courier New"/>
+          <w:color w:val="D4D4D4"/>
+          <w:sz w:val="21"/>
+          <w:szCs w:val="21"/>
+          <w:lang w:eastAsia="en-IN"/>
+        </w:rPr>
+        <w:t>        </w:t>
+      </w:r>
+      <w:r>
+        <w:rPr>
+          <w:rFonts w:ascii="Courier New" w:eastAsia="Times New Roman" w:hAnsi="Courier New" w:cs="Courier New"/>
+          <w:color w:val="50FA7B"/>
+          <w:sz w:val="21"/>
+          <w:szCs w:val="21"/>
+          <w:lang w:eastAsia="en-IN"/>
+        </w:rPr>
+        <w:t>dp</w:t>
+      </w:r>
+      <w:r>
+        <w:rPr>
+          <w:rFonts w:ascii="Courier New" w:eastAsia="Times New Roman" w:hAnsi="Courier New" w:cs="Courier New"/>
+          <w:color w:val="FFFFFF"/>
+          <w:sz w:val="21"/>
+          <w:szCs w:val="21"/>
+          <w:lang w:eastAsia="en-IN"/>
+        </w:rPr>
+        <w:t>[</w:t>
+      </w:r>
+      <w:proofErr w:type="spellStart"/>
+      <w:r>
+        <w:rPr>
+          <w:rFonts w:ascii="Courier New" w:eastAsia="Times New Roman" w:hAnsi="Courier New" w:cs="Courier New"/>
+          <w:color w:val="50FA7B"/>
+          <w:sz w:val="21"/>
+          <w:szCs w:val="21"/>
+          <w:lang w:eastAsia="en-IN"/>
+        </w:rPr>
+        <w:t>i</w:t>
+      </w:r>
+      <w:proofErr w:type="spellEnd"/>
+      <w:r>
+        <w:rPr>
+          <w:rFonts w:ascii="Courier New" w:eastAsia="Times New Roman" w:hAnsi="Courier New" w:cs="Courier New"/>
+          <w:color w:val="FFFFFF"/>
+          <w:sz w:val="21"/>
+          <w:szCs w:val="21"/>
+          <w:lang w:eastAsia="en-IN"/>
+        </w:rPr>
+        <w:t>][</w:t>
+      </w:r>
+      <w:r>
+        <w:rPr>
+          <w:rFonts w:ascii="Courier New" w:eastAsia="Times New Roman" w:hAnsi="Courier New" w:cs="Courier New"/>
+          <w:color w:val="BD93F9"/>
+          <w:sz w:val="21"/>
+          <w:szCs w:val="21"/>
+          <w:lang w:eastAsia="en-IN"/>
+        </w:rPr>
+        <w:t>0</w:t>
+      </w:r>
+      <w:r>
+        <w:rPr>
+          <w:rFonts w:ascii="Courier New" w:eastAsia="Times New Roman" w:hAnsi="Courier New" w:cs="Courier New"/>
+          <w:color w:val="FFFFFF"/>
+          <w:sz w:val="21"/>
+          <w:szCs w:val="21"/>
+          <w:lang w:eastAsia="en-IN"/>
+        </w:rPr>
+        <w:t>]</w:t>
+      </w:r>
+      <w:r>
+        <w:rPr>
+          <w:rFonts w:ascii="Courier New" w:eastAsia="Times New Roman" w:hAnsi="Courier New" w:cs="Courier New"/>
+          <w:color w:val="D4D4D4"/>
+          <w:sz w:val="21"/>
+          <w:szCs w:val="21"/>
+          <w:lang w:eastAsia="en-IN"/>
+        </w:rPr>
+        <w:t> = </w:t>
+      </w:r>
+      <w:r>
+        <w:rPr>
+          <w:rFonts w:ascii="Courier New" w:eastAsia="Times New Roman" w:hAnsi="Courier New" w:cs="Courier New"/>
+          <w:color w:val="50FA7B"/>
+          <w:sz w:val="21"/>
+          <w:szCs w:val="21"/>
+          <w:lang w:eastAsia="en-IN"/>
+        </w:rPr>
+        <w:t>points</w:t>
+      </w:r>
+      <w:r>
+        <w:rPr>
+          <w:rFonts w:ascii="Courier New" w:eastAsia="Times New Roman" w:hAnsi="Courier New" w:cs="Courier New"/>
+          <w:color w:val="FFFFFF"/>
+          <w:sz w:val="21"/>
+          <w:szCs w:val="21"/>
+          <w:lang w:eastAsia="en-IN"/>
+        </w:rPr>
+        <w:t>[</w:t>
+      </w:r>
+      <w:proofErr w:type="spellStart"/>
+      <w:r>
+        <w:rPr>
+          <w:rFonts w:ascii="Courier New" w:eastAsia="Times New Roman" w:hAnsi="Courier New" w:cs="Courier New"/>
+          <w:color w:val="50FA7B"/>
+          <w:sz w:val="21"/>
+          <w:szCs w:val="21"/>
+          <w:lang w:eastAsia="en-IN"/>
+        </w:rPr>
+        <w:t>i</w:t>
+      </w:r>
+      <w:proofErr w:type="spellEnd"/>
+      <w:r>
+        <w:rPr>
+          <w:rFonts w:ascii="Courier New" w:eastAsia="Times New Roman" w:hAnsi="Courier New" w:cs="Courier New"/>
+          <w:color w:val="FFFFFF"/>
+          <w:sz w:val="21"/>
+          <w:szCs w:val="21"/>
+          <w:lang w:eastAsia="en-IN"/>
+        </w:rPr>
+        <w:t>][</w:t>
+      </w:r>
+      <w:r>
+        <w:rPr>
+          <w:rFonts w:ascii="Courier New" w:eastAsia="Times New Roman" w:hAnsi="Courier New" w:cs="Courier New"/>
+          <w:color w:val="BD93F9"/>
+          <w:sz w:val="21"/>
+          <w:szCs w:val="21"/>
+          <w:lang w:eastAsia="en-IN"/>
+        </w:rPr>
+        <w:t>0</w:t>
+      </w:r>
+      <w:r>
+        <w:rPr>
+          <w:rFonts w:ascii="Courier New" w:eastAsia="Times New Roman" w:hAnsi="Courier New" w:cs="Courier New"/>
+          <w:color w:val="FFFFFF"/>
+          <w:sz w:val="21"/>
+          <w:szCs w:val="21"/>
+          <w:lang w:eastAsia="en-IN"/>
+        </w:rPr>
+        <w:t>]</w:t>
+      </w:r>
+      <w:r>
+        <w:rPr>
+          <w:rFonts w:ascii="Courier New" w:eastAsia="Times New Roman" w:hAnsi="Courier New" w:cs="Courier New"/>
+          <w:color w:val="D4D4D4"/>
+          <w:sz w:val="21"/>
+          <w:szCs w:val="21"/>
+          <w:lang w:eastAsia="en-IN"/>
+        </w:rPr>
+        <w:t> + </w:t>
+      </w:r>
+      <w:r>
+        <w:rPr>
+          <w:rFonts w:ascii="Courier New" w:eastAsia="Times New Roman" w:hAnsi="Courier New" w:cs="Courier New"/>
+          <w:color w:val="FF79C6"/>
+          <w:sz w:val="21"/>
+          <w:szCs w:val="21"/>
+          <w:lang w:eastAsia="en-IN"/>
+        </w:rPr>
+        <w:t>max</w:t>
+      </w:r>
+      <w:r>
+        <w:rPr>
+          <w:rFonts w:ascii="Courier New" w:eastAsia="Times New Roman" w:hAnsi="Courier New" w:cs="Courier New"/>
+          <w:color w:val="FFFFFF"/>
+          <w:sz w:val="21"/>
+          <w:szCs w:val="21"/>
+          <w:lang w:eastAsia="en-IN"/>
+        </w:rPr>
+        <w:t>(</w:t>
+      </w:r>
+      <w:r>
+        <w:rPr>
+          <w:rFonts w:ascii="Courier New" w:eastAsia="Times New Roman" w:hAnsi="Courier New" w:cs="Courier New"/>
+          <w:color w:val="50FA7B"/>
+          <w:sz w:val="21"/>
+          <w:szCs w:val="21"/>
+          <w:lang w:eastAsia="en-IN"/>
+        </w:rPr>
+        <w:t>dp</w:t>
+      </w:r>
+      <w:r>
+        <w:rPr>
+          <w:rFonts w:ascii="Courier New" w:eastAsia="Times New Roman" w:hAnsi="Courier New" w:cs="Courier New"/>
+          <w:color w:val="FFFFFF"/>
+          <w:sz w:val="21"/>
+          <w:szCs w:val="21"/>
+          <w:lang w:eastAsia="en-IN"/>
+        </w:rPr>
+        <w:t>[</w:t>
+      </w:r>
+      <w:r>
+        <w:rPr>
+          <w:rFonts w:ascii="Courier New" w:eastAsia="Times New Roman" w:hAnsi="Courier New" w:cs="Courier New"/>
+          <w:color w:val="50FA7B"/>
+          <w:sz w:val="21"/>
+          <w:szCs w:val="21"/>
+          <w:lang w:eastAsia="en-IN"/>
+        </w:rPr>
+        <w:t>i</w:t>
+      </w:r>
+      <w:r>
+        <w:rPr>
+          <w:rFonts w:ascii="Courier New" w:eastAsia="Times New Roman" w:hAnsi="Courier New" w:cs="Courier New"/>
+          <w:color w:val="BD93F9"/>
+          <w:sz w:val="21"/>
+          <w:szCs w:val="21"/>
+          <w:lang w:eastAsia="en-IN"/>
+        </w:rPr>
+        <w:t>-1</w:t>
+      </w:r>
+      <w:r>
+        <w:rPr>
+          <w:rFonts w:ascii="Courier New" w:eastAsia="Times New Roman" w:hAnsi="Courier New" w:cs="Courier New"/>
+          <w:color w:val="FFFFFF"/>
+          <w:sz w:val="21"/>
+          <w:szCs w:val="21"/>
+          <w:lang w:eastAsia="en-IN"/>
+        </w:rPr>
+        <w:t>][</w:t>
+      </w:r>
+      <w:r>
+        <w:rPr>
+          <w:rFonts w:ascii="Courier New" w:eastAsia="Times New Roman" w:hAnsi="Courier New" w:cs="Courier New"/>
+          <w:color w:val="BD93F9"/>
+          <w:sz w:val="21"/>
+          <w:szCs w:val="21"/>
+          <w:lang w:eastAsia="en-IN"/>
+        </w:rPr>
+        <w:t>1</w:t>
+      </w:r>
+      <w:r>
+        <w:rPr>
+          <w:rFonts w:ascii="Courier New" w:eastAsia="Times New Roman" w:hAnsi="Courier New" w:cs="Courier New"/>
+          <w:color w:val="FFFFFF"/>
+          <w:sz w:val="21"/>
+          <w:szCs w:val="21"/>
+          <w:lang w:eastAsia="en-IN"/>
+        </w:rPr>
+        <w:t>]</w:t>
+      </w:r>
+      <w:r>
+        <w:rPr>
+          <w:rFonts w:ascii="Courier New" w:eastAsia="Times New Roman" w:hAnsi="Courier New" w:cs="Courier New"/>
+          <w:color w:val="D4D4D4"/>
+          <w:sz w:val="21"/>
+          <w:szCs w:val="21"/>
+          <w:lang w:eastAsia="en-IN"/>
+        </w:rPr>
+        <w:t> </w:t>
+      </w:r>
+      <w:r>
+        <w:rPr>
+          <w:rFonts w:ascii="Courier New" w:eastAsia="Times New Roman" w:hAnsi="Courier New" w:cs="Courier New"/>
+          <w:color w:val="FFFFFF"/>
+          <w:sz w:val="21"/>
+          <w:szCs w:val="21"/>
+          <w:lang w:eastAsia="en-IN"/>
+        </w:rPr>
+        <w:t>,</w:t>
+      </w:r>
+      <w:r>
+        <w:rPr>
+          <w:rFonts w:ascii="Courier New" w:eastAsia="Times New Roman" w:hAnsi="Courier New" w:cs="Courier New"/>
+          <w:color w:val="D4D4D4"/>
+          <w:sz w:val="21"/>
+          <w:szCs w:val="21"/>
+          <w:lang w:eastAsia="en-IN"/>
+        </w:rPr>
+        <w:t> </w:t>
+      </w:r>
+      <w:r>
+        <w:rPr>
+          <w:rFonts w:ascii="Courier New" w:eastAsia="Times New Roman" w:hAnsi="Courier New" w:cs="Courier New"/>
+          <w:color w:val="50FA7B"/>
+          <w:sz w:val="21"/>
+          <w:szCs w:val="21"/>
+          <w:lang w:eastAsia="en-IN"/>
+        </w:rPr>
+        <w:t>dp</w:t>
+      </w:r>
+      <w:r>
+        <w:rPr>
+          <w:rFonts w:ascii="Courier New" w:eastAsia="Times New Roman" w:hAnsi="Courier New" w:cs="Courier New"/>
+          <w:color w:val="FFFFFF"/>
+          <w:sz w:val="21"/>
+          <w:szCs w:val="21"/>
+          <w:lang w:eastAsia="en-IN"/>
+        </w:rPr>
+        <w:t>[</w:t>
+      </w:r>
+      <w:r>
+        <w:rPr>
+          <w:rFonts w:ascii="Courier New" w:eastAsia="Times New Roman" w:hAnsi="Courier New" w:cs="Courier New"/>
+          <w:color w:val="50FA7B"/>
+          <w:sz w:val="21"/>
+          <w:szCs w:val="21"/>
+          <w:lang w:eastAsia="en-IN"/>
+        </w:rPr>
+        <w:t>i</w:t>
+      </w:r>
+      <w:r>
+        <w:rPr>
+          <w:rFonts w:ascii="Courier New" w:eastAsia="Times New Roman" w:hAnsi="Courier New" w:cs="Courier New"/>
+          <w:color w:val="BD93F9"/>
+          <w:sz w:val="21"/>
+          <w:szCs w:val="21"/>
+          <w:lang w:eastAsia="en-IN"/>
+        </w:rPr>
+        <w:t>-1</w:t>
+      </w:r>
+      <w:r>
+        <w:rPr>
+          <w:rFonts w:ascii="Courier New" w:eastAsia="Times New Roman" w:hAnsi="Courier New" w:cs="Courier New"/>
+          <w:color w:val="FFFFFF"/>
+          <w:sz w:val="21"/>
+          <w:szCs w:val="21"/>
+          <w:lang w:eastAsia="en-IN"/>
+        </w:rPr>
+        <w:t>][</w:t>
+      </w:r>
+      <w:r>
+        <w:rPr>
+          <w:rFonts w:ascii="Courier New" w:eastAsia="Times New Roman" w:hAnsi="Courier New" w:cs="Courier New"/>
+          <w:color w:val="BD93F9"/>
+          <w:sz w:val="21"/>
+          <w:szCs w:val="21"/>
+          <w:lang w:eastAsia="en-IN"/>
+        </w:rPr>
+        <w:t>2</w:t>
+      </w:r>
+      <w:r>
+        <w:rPr>
+          <w:rFonts w:ascii="Courier New" w:eastAsia="Times New Roman" w:hAnsi="Courier New" w:cs="Courier New"/>
+          <w:color w:val="FFFFFF"/>
+          <w:sz w:val="21"/>
+          <w:szCs w:val="21"/>
+          <w:lang w:eastAsia="en-IN"/>
+        </w:rPr>
+        <w:t>])</w:t>
+      </w:r>
+      <w:r>
+        <w:rPr>
+          <w:rFonts w:ascii="Courier New" w:eastAsia="Times New Roman" w:hAnsi="Courier New" w:cs="Courier New"/>
+          <w:color w:val="D4D4D4"/>
+          <w:sz w:val="21"/>
+          <w:szCs w:val="21"/>
+          <w:lang w:eastAsia="en-IN"/>
+        </w:rPr>
+        <w:t> </w:t>
+      </w:r>
+    </w:p>
+    <w:p>
+      <w:pPr>
+        <w:shd w:val="clear" w:color="auto" w:fill="1E1E1E"/>
+        <w:spacing w:after="0" w:line="285" w:lineRule="atLeast"/>
+        <w:rPr>
+          <w:rFonts w:ascii="Courier New" w:eastAsia="Times New Roman" w:hAnsi="Courier New" w:cs="Courier New"/>
+          <w:color w:val="D4D4D4"/>
+          <w:sz w:val="21"/>
+          <w:szCs w:val="21"/>
+          <w:lang w:eastAsia="en-IN"/>
+        </w:rPr>
+      </w:pPr>
+      <w:r>
+        <w:rPr>
+          <w:rFonts w:ascii="Courier New" w:eastAsia="Times New Roman" w:hAnsi="Courier New" w:cs="Courier New"/>
+          <w:color w:val="D4D4D4"/>
+          <w:sz w:val="21"/>
+          <w:szCs w:val="21"/>
+          <w:lang w:eastAsia="en-IN"/>
+        </w:rPr>
+        <w:t>        </w:t>
+      </w:r>
+      <w:r>
+        <w:rPr>
+          <w:rFonts w:ascii="Courier New" w:eastAsia="Times New Roman" w:hAnsi="Courier New" w:cs="Courier New"/>
+          <w:color w:val="50FA7B"/>
+          <w:sz w:val="21"/>
+          <w:szCs w:val="21"/>
+          <w:lang w:eastAsia="en-IN"/>
+        </w:rPr>
+        <w:t>dp</w:t>
+      </w:r>
+      <w:r>
+        <w:rPr>
+          <w:rFonts w:ascii="Courier New" w:eastAsia="Times New Roman" w:hAnsi="Courier New" w:cs="Courier New"/>
+          <w:color w:val="FFFFFF"/>
+          <w:sz w:val="21"/>
+          <w:szCs w:val="21"/>
+          <w:lang w:eastAsia="en-IN"/>
+        </w:rPr>
+        <w:t>[</w:t>
+      </w:r>
+      <w:proofErr w:type="spellStart"/>
+      <w:r>
+        <w:rPr>
+          <w:rFonts w:ascii="Courier New" w:eastAsia="Times New Roman" w:hAnsi="Courier New" w:cs="Courier New"/>
+          <w:color w:val="50FA7B"/>
+          <w:sz w:val="21"/>
+          <w:szCs w:val="21"/>
+          <w:lang w:eastAsia="en-IN"/>
+        </w:rPr>
+        <w:t>i</w:t>
+      </w:r>
+      <w:proofErr w:type="spellEnd"/>
+      <w:r>
+        <w:rPr>
+          <w:rFonts w:ascii="Courier New" w:eastAsia="Times New Roman" w:hAnsi="Courier New" w:cs="Courier New"/>
+          <w:color w:val="FFFFFF"/>
+          <w:sz w:val="21"/>
+          <w:szCs w:val="21"/>
+          <w:lang w:eastAsia="en-IN"/>
+        </w:rPr>
+        <w:t>][</w:t>
+      </w:r>
+      <w:r>
+        <w:rPr>
+          <w:rFonts w:ascii="Courier New" w:eastAsia="Times New Roman" w:hAnsi="Courier New" w:cs="Courier New"/>
+          <w:color w:val="BD93F9"/>
+          <w:sz w:val="21"/>
+          <w:szCs w:val="21"/>
+          <w:lang w:eastAsia="en-IN"/>
+        </w:rPr>
+        <w:t>1</w:t>
+      </w:r>
+      <w:r>
+        <w:rPr>
+          <w:rFonts w:ascii="Courier New" w:eastAsia="Times New Roman" w:hAnsi="Courier New" w:cs="Courier New"/>
+          <w:color w:val="FFFFFF"/>
+          <w:sz w:val="21"/>
+          <w:szCs w:val="21"/>
+          <w:lang w:eastAsia="en-IN"/>
+        </w:rPr>
+        <w:t>]</w:t>
+      </w:r>
+      <w:r>
+        <w:rPr>
+          <w:rFonts w:ascii="Courier New" w:eastAsia="Times New Roman" w:hAnsi="Courier New" w:cs="Courier New"/>
+          <w:color w:val="D4D4D4"/>
+          <w:sz w:val="21"/>
+          <w:szCs w:val="21"/>
+          <w:lang w:eastAsia="en-IN"/>
+        </w:rPr>
+        <w:t> = </w:t>
+      </w:r>
+      <w:r>
+        <w:rPr>
+          <w:rFonts w:ascii="Courier New" w:eastAsia="Times New Roman" w:hAnsi="Courier New" w:cs="Courier New"/>
+          <w:color w:val="50FA7B"/>
+          <w:sz w:val="21"/>
+          <w:szCs w:val="21"/>
+          <w:lang w:eastAsia="en-IN"/>
+        </w:rPr>
+        <w:t>points</w:t>
+      </w:r>
+      <w:r>
+        <w:rPr>
+          <w:rFonts w:ascii="Courier New" w:eastAsia="Times New Roman" w:hAnsi="Courier New" w:cs="Courier New"/>
+          <w:color w:val="FFFFFF"/>
+          <w:sz w:val="21"/>
+          <w:szCs w:val="21"/>
+          <w:lang w:eastAsia="en-IN"/>
+        </w:rPr>
+        <w:t>[</w:t>
+      </w:r>
+      <w:proofErr w:type="spellStart"/>
+      <w:r>
+        <w:rPr>
+          <w:rFonts w:ascii="Courier New" w:eastAsia="Times New Roman" w:hAnsi="Courier New" w:cs="Courier New"/>
+          <w:color w:val="50FA7B"/>
+          <w:sz w:val="21"/>
+          <w:szCs w:val="21"/>
+          <w:lang w:eastAsia="en-IN"/>
+        </w:rPr>
+        <w:t>i</w:t>
+      </w:r>
+      <w:proofErr w:type="spellEnd"/>
+      <w:r>
+        <w:rPr>
+          <w:rFonts w:ascii="Courier New" w:eastAsia="Times New Roman" w:hAnsi="Courier New" w:cs="Courier New"/>
+          <w:color w:val="FFFFFF"/>
+          <w:sz w:val="21"/>
+          <w:szCs w:val="21"/>
+          <w:lang w:eastAsia="en-IN"/>
+        </w:rPr>
+        <w:t>][</w:t>
+      </w:r>
+      <w:r>
+        <w:rPr>
+          <w:rFonts w:ascii="Courier New" w:eastAsia="Times New Roman" w:hAnsi="Courier New" w:cs="Courier New"/>
+          <w:color w:val="BD93F9"/>
+          <w:sz w:val="21"/>
+          <w:szCs w:val="21"/>
+          <w:lang w:eastAsia="en-IN"/>
+        </w:rPr>
+        <w:t>1</w:t>
+      </w:r>
+      <w:r>
+        <w:rPr>
+          <w:rFonts w:ascii="Courier New" w:eastAsia="Times New Roman" w:hAnsi="Courier New" w:cs="Courier New"/>
+          <w:color w:val="FFFFFF"/>
+          <w:sz w:val="21"/>
+          <w:szCs w:val="21"/>
+          <w:lang w:eastAsia="en-IN"/>
+        </w:rPr>
+        <w:t>]</w:t>
+      </w:r>
+      <w:r>
+        <w:rPr>
+          <w:rFonts w:ascii="Courier New" w:eastAsia="Times New Roman" w:hAnsi="Courier New" w:cs="Courier New"/>
+          <w:color w:val="D4D4D4"/>
+          <w:sz w:val="21"/>
+          <w:szCs w:val="21"/>
+          <w:lang w:eastAsia="en-IN"/>
+        </w:rPr>
+        <w:t> + </w:t>
+      </w:r>
+      <w:r>
+        <w:rPr>
+          <w:rFonts w:ascii="Courier New" w:eastAsia="Times New Roman" w:hAnsi="Courier New" w:cs="Courier New"/>
+          <w:color w:val="FF79C6"/>
+          <w:sz w:val="21"/>
+          <w:szCs w:val="21"/>
+          <w:lang w:eastAsia="en-IN"/>
+        </w:rPr>
+        <w:t>max</w:t>
+      </w:r>
+      <w:r>
+        <w:rPr>
+          <w:rFonts w:ascii="Courier New" w:eastAsia="Times New Roman" w:hAnsi="Courier New" w:cs="Courier New"/>
+          <w:color w:val="FFFFFF"/>
+          <w:sz w:val="21"/>
+          <w:szCs w:val="21"/>
+          <w:lang w:eastAsia="en-IN"/>
+        </w:rPr>
+        <w:t>(</w:t>
+      </w:r>
+      <w:r>
+        <w:rPr>
+          <w:rFonts w:ascii="Courier New" w:eastAsia="Times New Roman" w:hAnsi="Courier New" w:cs="Courier New"/>
+          <w:color w:val="50FA7B"/>
+          <w:sz w:val="21"/>
+          <w:szCs w:val="21"/>
+          <w:lang w:eastAsia="en-IN"/>
+        </w:rPr>
+        <w:t>dp</w:t>
+      </w:r>
+      <w:r>
+        <w:rPr>
+          <w:rFonts w:ascii="Courier New" w:eastAsia="Times New Roman" w:hAnsi="Courier New" w:cs="Courier New"/>
+          <w:color w:val="FFFFFF"/>
+          <w:sz w:val="21"/>
+          <w:szCs w:val="21"/>
+          <w:lang w:eastAsia="en-IN"/>
+        </w:rPr>
+        <w:t>[</w:t>
+      </w:r>
+      <w:r>
+        <w:rPr>
+          <w:rFonts w:ascii="Courier New" w:eastAsia="Times New Roman" w:hAnsi="Courier New" w:cs="Courier New"/>
+          <w:color w:val="50FA7B"/>
+          <w:sz w:val="21"/>
+          <w:szCs w:val="21"/>
+          <w:lang w:eastAsia="en-IN"/>
+        </w:rPr>
+        <w:t>i</w:t>
+      </w:r>
+      <w:r>
+        <w:rPr>
+          <w:rFonts w:ascii="Courier New" w:eastAsia="Times New Roman" w:hAnsi="Courier New" w:cs="Courier New"/>
+          <w:color w:val="BD93F9"/>
+          <w:sz w:val="21"/>
+          <w:szCs w:val="21"/>
+          <w:lang w:eastAsia="en-IN"/>
+        </w:rPr>
+        <w:t>-1</w:t>
+      </w:r>
+      <w:r>
+        <w:rPr>
+          <w:rFonts w:ascii="Courier New" w:eastAsia="Times New Roman" w:hAnsi="Courier New" w:cs="Courier New"/>
+          <w:color w:val="FFFFFF"/>
+          <w:sz w:val="21"/>
+          <w:szCs w:val="21"/>
+          <w:lang w:eastAsia="en-IN"/>
+        </w:rPr>
+        <w:t>][</w:t>
+      </w:r>
+      <w:r>
+        <w:rPr>
+          <w:rFonts w:ascii="Courier New" w:eastAsia="Times New Roman" w:hAnsi="Courier New" w:cs="Courier New"/>
+          <w:color w:val="BD93F9"/>
+          <w:sz w:val="21"/>
+          <w:szCs w:val="21"/>
+          <w:lang w:eastAsia="en-IN"/>
+        </w:rPr>
+        <w:t>0</w:t>
+      </w:r>
+      <w:r>
+        <w:rPr>
+          <w:rFonts w:ascii="Courier New" w:eastAsia="Times New Roman" w:hAnsi="Courier New" w:cs="Courier New"/>
+          <w:color w:val="FFFFFF"/>
+          <w:sz w:val="21"/>
+          <w:szCs w:val="21"/>
+          <w:lang w:eastAsia="en-IN"/>
+        </w:rPr>
+        <w:t>]</w:t>
+      </w:r>
+      <w:r>
+        <w:rPr>
+          <w:rFonts w:ascii="Courier New" w:eastAsia="Times New Roman" w:hAnsi="Courier New" w:cs="Courier New"/>
+          <w:color w:val="D4D4D4"/>
+          <w:sz w:val="21"/>
+          <w:szCs w:val="21"/>
+          <w:lang w:eastAsia="en-IN"/>
+        </w:rPr>
+        <w:t> </w:t>
+      </w:r>
+      <w:r>
+        <w:rPr>
+          <w:rFonts w:ascii="Courier New" w:eastAsia="Times New Roman" w:hAnsi="Courier New" w:cs="Courier New"/>
+          <w:color w:val="FFFFFF"/>
+          <w:sz w:val="21"/>
+          <w:szCs w:val="21"/>
+          <w:lang w:eastAsia="en-IN"/>
+        </w:rPr>
+        <w:t>,</w:t>
+      </w:r>
+      <w:r>
+        <w:rPr>
+          <w:rFonts w:ascii="Courier New" w:eastAsia="Times New Roman" w:hAnsi="Courier New" w:cs="Courier New"/>
+          <w:color w:val="D4D4D4"/>
+          <w:sz w:val="21"/>
+          <w:szCs w:val="21"/>
+          <w:lang w:eastAsia="en-IN"/>
+        </w:rPr>
+        <w:t> </w:t>
+      </w:r>
+      <w:r>
+        <w:rPr>
+          <w:rFonts w:ascii="Courier New" w:eastAsia="Times New Roman" w:hAnsi="Courier New" w:cs="Courier New"/>
+          <w:color w:val="50FA7B"/>
+          <w:sz w:val="21"/>
+          <w:szCs w:val="21"/>
+          <w:lang w:eastAsia="en-IN"/>
+        </w:rPr>
+        <w:t>dp</w:t>
+      </w:r>
+      <w:r>
+        <w:rPr>
+          <w:rFonts w:ascii="Courier New" w:eastAsia="Times New Roman" w:hAnsi="Courier New" w:cs="Courier New"/>
+          <w:color w:val="FFFFFF"/>
+          <w:sz w:val="21"/>
+          <w:szCs w:val="21"/>
+          <w:lang w:eastAsia="en-IN"/>
+        </w:rPr>
+        <w:t>[</w:t>
+      </w:r>
+      <w:r>
+        <w:rPr>
+          <w:rFonts w:ascii="Courier New" w:eastAsia="Times New Roman" w:hAnsi="Courier New" w:cs="Courier New"/>
+          <w:color w:val="50FA7B"/>
+          <w:sz w:val="21"/>
+          <w:szCs w:val="21"/>
+          <w:lang w:eastAsia="en-IN"/>
+        </w:rPr>
+        <w:t>i</w:t>
+      </w:r>
+      <w:r>
+        <w:rPr>
+          <w:rFonts w:ascii="Courier New" w:eastAsia="Times New Roman" w:hAnsi="Courier New" w:cs="Courier New"/>
+          <w:color w:val="BD93F9"/>
+          <w:sz w:val="21"/>
+          <w:szCs w:val="21"/>
+          <w:lang w:eastAsia="en-IN"/>
+        </w:rPr>
+        <w:t>-1</w:t>
+      </w:r>
+      <w:r>
+        <w:rPr>
+          <w:rFonts w:ascii="Courier New" w:eastAsia="Times New Roman" w:hAnsi="Courier New" w:cs="Courier New"/>
+          <w:color w:val="FFFFFF"/>
+          <w:sz w:val="21"/>
+          <w:szCs w:val="21"/>
+          <w:lang w:eastAsia="en-IN"/>
+        </w:rPr>
+        <w:t>][</w:t>
+      </w:r>
+      <w:r>
+        <w:rPr>
+          <w:rFonts w:ascii="Courier New" w:eastAsia="Times New Roman" w:hAnsi="Courier New" w:cs="Courier New"/>
+          <w:color w:val="BD93F9"/>
+          <w:sz w:val="21"/>
+          <w:szCs w:val="21"/>
+          <w:lang w:eastAsia="en-IN"/>
+        </w:rPr>
+        <w:t>2</w:t>
+      </w:r>
+      <w:r>
+        <w:rPr>
+          <w:rFonts w:ascii="Courier New" w:eastAsia="Times New Roman" w:hAnsi="Courier New" w:cs="Courier New"/>
+          <w:color w:val="FFFFFF"/>
+          <w:sz w:val="21"/>
+          <w:szCs w:val="21"/>
+          <w:lang w:eastAsia="en-IN"/>
+        </w:rPr>
+        <w:t>])</w:t>
+      </w:r>
+      <w:r>
+        <w:rPr>
+          <w:rFonts w:ascii="Courier New" w:eastAsia="Times New Roman" w:hAnsi="Courier New" w:cs="Courier New"/>
+          <w:color w:val="D4D4D4"/>
+          <w:sz w:val="21"/>
+          <w:szCs w:val="21"/>
+          <w:lang w:eastAsia="en-IN"/>
+        </w:rPr>
+        <w:t> </w:t>
+      </w:r>
+    </w:p>
+    <w:p>
+      <w:pPr>
+        <w:shd w:val="clear" w:color="auto" w:fill="1E1E1E"/>
+        <w:spacing w:after="0" w:line="285" w:lineRule="atLeast"/>
+        <w:rPr>
+          <w:rFonts w:ascii="Courier New" w:eastAsia="Times New Roman" w:hAnsi="Courier New" w:cs="Courier New"/>
+          <w:color w:val="D4D4D4"/>
+          <w:sz w:val="21"/>
+          <w:szCs w:val="21"/>
+          <w:lang w:eastAsia="en-IN"/>
+        </w:rPr>
+      </w:pPr>
+      <w:r>
+        <w:rPr>
+          <w:rFonts w:ascii="Courier New" w:eastAsia="Times New Roman" w:hAnsi="Courier New" w:cs="Courier New"/>
+          <w:color w:val="D4D4D4"/>
+          <w:sz w:val="21"/>
+          <w:szCs w:val="21"/>
+          <w:lang w:eastAsia="en-IN"/>
+        </w:rPr>
+        <w:t>        </w:t>
+      </w:r>
+      <w:r>
+        <w:rPr>
+          <w:rFonts w:ascii="Courier New" w:eastAsia="Times New Roman" w:hAnsi="Courier New" w:cs="Courier New"/>
+          <w:color w:val="50FA7B"/>
+          <w:sz w:val="21"/>
+          <w:szCs w:val="21"/>
+          <w:lang w:eastAsia="en-IN"/>
+        </w:rPr>
+        <w:t>dp</w:t>
+      </w:r>
+      <w:r>
+        <w:rPr>
+          <w:rFonts w:ascii="Courier New" w:eastAsia="Times New Roman" w:hAnsi="Courier New" w:cs="Courier New"/>
+          <w:color w:val="FFFFFF"/>
+          <w:sz w:val="21"/>
+          <w:szCs w:val="21"/>
+          <w:lang w:eastAsia="en-IN"/>
+        </w:rPr>
+        <w:t>[</w:t>
+      </w:r>
+      <w:proofErr w:type="spellStart"/>
+      <w:r>
+        <w:rPr>
+          <w:rFonts w:ascii="Courier New" w:eastAsia="Times New Roman" w:hAnsi="Courier New" w:cs="Courier New"/>
+          <w:color w:val="50FA7B"/>
+          <w:sz w:val="21"/>
+          <w:szCs w:val="21"/>
+          <w:lang w:eastAsia="en-IN"/>
+        </w:rPr>
+        <w:t>i</w:t>
+      </w:r>
+      <w:proofErr w:type="spellEnd"/>
+      <w:r>
+        <w:rPr>
+          <w:rFonts w:ascii="Courier New" w:eastAsia="Times New Roman" w:hAnsi="Courier New" w:cs="Courier New"/>
+          <w:color w:val="FFFFFF"/>
+          <w:sz w:val="21"/>
+          <w:szCs w:val="21"/>
+          <w:lang w:eastAsia="en-IN"/>
+        </w:rPr>
+        <w:t>][</w:t>
+      </w:r>
+      <w:r>
+        <w:rPr>
+          <w:rFonts w:ascii="Courier New" w:eastAsia="Times New Roman" w:hAnsi="Courier New" w:cs="Courier New"/>
+          <w:color w:val="BD93F9"/>
+          <w:sz w:val="21"/>
+          <w:szCs w:val="21"/>
+          <w:lang w:eastAsia="en-IN"/>
+        </w:rPr>
+        <w:t>2</w:t>
+      </w:r>
+      <w:r>
+        <w:rPr>
+          <w:rFonts w:ascii="Courier New" w:eastAsia="Times New Roman" w:hAnsi="Courier New" w:cs="Courier New"/>
+          <w:color w:val="FFFFFF"/>
+          <w:sz w:val="21"/>
+          <w:szCs w:val="21"/>
+          <w:lang w:eastAsia="en-IN"/>
+        </w:rPr>
+        <w:t>]</w:t>
+      </w:r>
+      <w:r>
+        <w:rPr>
+          <w:rFonts w:ascii="Courier New" w:eastAsia="Times New Roman" w:hAnsi="Courier New" w:cs="Courier New"/>
+          <w:color w:val="D4D4D4"/>
+          <w:sz w:val="21"/>
+          <w:szCs w:val="21"/>
+          <w:lang w:eastAsia="en-IN"/>
+        </w:rPr>
+        <w:t> = </w:t>
+      </w:r>
+      <w:r>
+        <w:rPr>
+          <w:rFonts w:ascii="Courier New" w:eastAsia="Times New Roman" w:hAnsi="Courier New" w:cs="Courier New"/>
+          <w:color w:val="50FA7B"/>
+          <w:sz w:val="21"/>
+          <w:szCs w:val="21"/>
+          <w:lang w:eastAsia="en-IN"/>
+        </w:rPr>
+        <w:t>points</w:t>
+      </w:r>
+      <w:r>
+        <w:rPr>
+          <w:rFonts w:ascii="Courier New" w:eastAsia="Times New Roman" w:hAnsi="Courier New" w:cs="Courier New"/>
+          <w:color w:val="FFFFFF"/>
+          <w:sz w:val="21"/>
+          <w:szCs w:val="21"/>
+          <w:lang w:eastAsia="en-IN"/>
+        </w:rPr>
+        <w:t>[</w:t>
+      </w:r>
+      <w:proofErr w:type="spellStart"/>
+      <w:r>
+        <w:rPr>
+          <w:rFonts w:ascii="Courier New" w:eastAsia="Times New Roman" w:hAnsi="Courier New" w:cs="Courier New"/>
+          <w:color w:val="50FA7B"/>
+          <w:sz w:val="21"/>
+          <w:szCs w:val="21"/>
+          <w:lang w:eastAsia="en-IN"/>
+        </w:rPr>
+        <w:t>i</w:t>
+      </w:r>
+      <w:proofErr w:type="spellEnd"/>
+      <w:r>
+        <w:rPr>
+          <w:rFonts w:ascii="Courier New" w:eastAsia="Times New Roman" w:hAnsi="Courier New" w:cs="Courier New"/>
+          <w:color w:val="FFFFFF"/>
+          <w:sz w:val="21"/>
+          <w:szCs w:val="21"/>
+          <w:lang w:eastAsia="en-IN"/>
+        </w:rPr>
+        <w:t>][</w:t>
+      </w:r>
+      <w:r>
+        <w:rPr>
+          <w:rFonts w:ascii="Courier New" w:eastAsia="Times New Roman" w:hAnsi="Courier New" w:cs="Courier New"/>
+          <w:color w:val="BD93F9"/>
+          <w:sz w:val="21"/>
+          <w:szCs w:val="21"/>
+          <w:lang w:eastAsia="en-IN"/>
+        </w:rPr>
+        <w:t>2</w:t>
+      </w:r>
+      <w:r>
+        <w:rPr>
+          <w:rFonts w:ascii="Courier New" w:eastAsia="Times New Roman" w:hAnsi="Courier New" w:cs="Courier New"/>
+          <w:color w:val="FFFFFF"/>
+          <w:sz w:val="21"/>
+          <w:szCs w:val="21"/>
+          <w:lang w:eastAsia="en-IN"/>
+        </w:rPr>
+        <w:t>]</w:t>
+      </w:r>
+      <w:r>
+        <w:rPr>
+          <w:rFonts w:ascii="Courier New" w:eastAsia="Times New Roman" w:hAnsi="Courier New" w:cs="Courier New"/>
+          <w:color w:val="D4D4D4"/>
+          <w:sz w:val="21"/>
+          <w:szCs w:val="21"/>
+          <w:lang w:eastAsia="en-IN"/>
+        </w:rPr>
+        <w:t> + </w:t>
+      </w:r>
+      <w:r>
+        <w:rPr>
+          <w:rFonts w:ascii="Courier New" w:eastAsia="Times New Roman" w:hAnsi="Courier New" w:cs="Courier New"/>
+          <w:color w:val="FF79C6"/>
+          <w:sz w:val="21"/>
+          <w:szCs w:val="21"/>
+          <w:lang w:eastAsia="en-IN"/>
+        </w:rPr>
+        <w:t>max</w:t>
+      </w:r>
+      <w:r>
+        <w:rPr>
+          <w:rFonts w:ascii="Courier New" w:eastAsia="Times New Roman" w:hAnsi="Courier New" w:cs="Courier New"/>
+          <w:color w:val="FFFFFF"/>
+          <w:sz w:val="21"/>
+          <w:szCs w:val="21"/>
+          <w:lang w:eastAsia="en-IN"/>
+        </w:rPr>
+        <w:t>(</w:t>
+      </w:r>
+      <w:r>
+        <w:rPr>
+          <w:rFonts w:ascii="Courier New" w:eastAsia="Times New Roman" w:hAnsi="Courier New" w:cs="Courier New"/>
+          <w:color w:val="50FA7B"/>
+          <w:sz w:val="21"/>
+          <w:szCs w:val="21"/>
+          <w:lang w:eastAsia="en-IN"/>
+        </w:rPr>
+        <w:t>dp</w:t>
+      </w:r>
+      <w:r>
+        <w:rPr>
+          <w:rFonts w:ascii="Courier New" w:eastAsia="Times New Roman" w:hAnsi="Courier New" w:cs="Courier New"/>
+          <w:color w:val="FFFFFF"/>
+          <w:sz w:val="21"/>
+          <w:szCs w:val="21"/>
+          <w:lang w:eastAsia="en-IN"/>
+        </w:rPr>
+        <w:t>[</w:t>
+      </w:r>
+      <w:r>
+        <w:rPr>
+          <w:rFonts w:ascii="Courier New" w:eastAsia="Times New Roman" w:hAnsi="Courier New" w:cs="Courier New"/>
+          <w:color w:val="50FA7B"/>
+          <w:sz w:val="21"/>
+          <w:szCs w:val="21"/>
+          <w:lang w:eastAsia="en-IN"/>
+        </w:rPr>
+        <w:t>i</w:t>
+      </w:r>
+      <w:r>
+        <w:rPr>
+          <w:rFonts w:ascii="Courier New" w:eastAsia="Times New Roman" w:hAnsi="Courier New" w:cs="Courier New"/>
+          <w:color w:val="BD93F9"/>
+          <w:sz w:val="21"/>
+          <w:szCs w:val="21"/>
+          <w:lang w:eastAsia="en-IN"/>
+        </w:rPr>
+        <w:t>-1</w:t>
+      </w:r>
+      <w:r>
+        <w:rPr>
+          <w:rFonts w:ascii="Courier New" w:eastAsia="Times New Roman" w:hAnsi="Courier New" w:cs="Courier New"/>
+          <w:color w:val="FFFFFF"/>
+          <w:sz w:val="21"/>
+          <w:szCs w:val="21"/>
+          <w:lang w:eastAsia="en-IN"/>
+        </w:rPr>
+        <w:t>][</w:t>
+      </w:r>
+      <w:r>
+        <w:rPr>
+          <w:rFonts w:ascii="Courier New" w:eastAsia="Times New Roman" w:hAnsi="Courier New" w:cs="Courier New"/>
+          <w:color w:val="BD93F9"/>
+          <w:sz w:val="21"/>
+          <w:szCs w:val="21"/>
+          <w:lang w:eastAsia="en-IN"/>
+        </w:rPr>
+        <w:t>0</w:t>
+      </w:r>
+      <w:r>
+        <w:rPr>
+          <w:rFonts w:ascii="Courier New" w:eastAsia="Times New Roman" w:hAnsi="Courier New" w:cs="Courier New"/>
+          <w:color w:val="FFFFFF"/>
+          <w:sz w:val="21"/>
+          <w:szCs w:val="21"/>
+          <w:lang w:eastAsia="en-IN"/>
+        </w:rPr>
+        <w:t>]</w:t>
+      </w:r>
+      <w:r>
+        <w:rPr>
+          <w:rFonts w:ascii="Courier New" w:eastAsia="Times New Roman" w:hAnsi="Courier New" w:cs="Courier New"/>
+          <w:color w:val="D4D4D4"/>
+          <w:sz w:val="21"/>
+          <w:szCs w:val="21"/>
+          <w:lang w:eastAsia="en-IN"/>
+        </w:rPr>
+        <w:t> </w:t>
+      </w:r>
+      <w:r>
+        <w:rPr>
+          <w:rFonts w:ascii="Courier New" w:eastAsia="Times New Roman" w:hAnsi="Courier New" w:cs="Courier New"/>
+          <w:color w:val="FFFFFF"/>
+          <w:sz w:val="21"/>
+          <w:szCs w:val="21"/>
+          <w:lang w:eastAsia="en-IN"/>
+        </w:rPr>
+        <w:t>,</w:t>
+      </w:r>
+      <w:r>
+        <w:rPr>
+          <w:rFonts w:ascii="Courier New" w:eastAsia="Times New Roman" w:hAnsi="Courier New" w:cs="Courier New"/>
+          <w:color w:val="D4D4D4"/>
+          <w:sz w:val="21"/>
+          <w:szCs w:val="21"/>
+          <w:lang w:eastAsia="en-IN"/>
+        </w:rPr>
+        <w:t> </w:t>
+      </w:r>
+      <w:r>
+        <w:rPr>
+          <w:rFonts w:ascii="Courier New" w:eastAsia="Times New Roman" w:hAnsi="Courier New" w:cs="Courier New"/>
+          <w:color w:val="50FA7B"/>
+          <w:sz w:val="21"/>
+          <w:szCs w:val="21"/>
+          <w:lang w:eastAsia="en-IN"/>
+        </w:rPr>
+        <w:t>dp</w:t>
+      </w:r>
+      <w:r>
+        <w:rPr>
+          <w:rFonts w:ascii="Courier New" w:eastAsia="Times New Roman" w:hAnsi="Courier New" w:cs="Courier New"/>
+          <w:color w:val="FFFFFF"/>
+          <w:sz w:val="21"/>
+          <w:szCs w:val="21"/>
+          <w:lang w:eastAsia="en-IN"/>
+        </w:rPr>
+        <w:t>[</w:t>
+      </w:r>
+      <w:r>
+        <w:rPr>
+          <w:rFonts w:ascii="Courier New" w:eastAsia="Times New Roman" w:hAnsi="Courier New" w:cs="Courier New"/>
+          <w:color w:val="50FA7B"/>
+          <w:sz w:val="21"/>
+          <w:szCs w:val="21"/>
+          <w:lang w:eastAsia="en-IN"/>
+        </w:rPr>
+        <w:t>i</w:t>
+      </w:r>
+      <w:r>
+        <w:rPr>
+          <w:rFonts w:ascii="Courier New" w:eastAsia="Times New Roman" w:hAnsi="Courier New" w:cs="Courier New"/>
+          <w:color w:val="BD93F9"/>
+          <w:sz w:val="21"/>
+          <w:szCs w:val="21"/>
+          <w:lang w:eastAsia="en-IN"/>
+        </w:rPr>
+        <w:t>-1</w:t>
+      </w:r>
+      <w:r>
+        <w:rPr>
+          <w:rFonts w:ascii="Courier New" w:eastAsia="Times New Roman" w:hAnsi="Courier New" w:cs="Courier New"/>
+          <w:color w:val="FFFFFF"/>
+          <w:sz w:val="21"/>
+          <w:szCs w:val="21"/>
+          <w:lang w:eastAsia="en-IN"/>
+        </w:rPr>
+        <w:t>][</w:t>
+      </w:r>
+      <w:r>
+        <w:rPr>
+          <w:rFonts w:ascii="Courier New" w:eastAsia="Times New Roman" w:hAnsi="Courier New" w:cs="Courier New"/>
+          <w:color w:val="BD93F9"/>
+          <w:sz w:val="21"/>
+          <w:szCs w:val="21"/>
+          <w:lang w:eastAsia="en-IN"/>
+        </w:rPr>
+        <w:t>1</w:t>
+      </w:r>
+      <w:r>
+        <w:rPr>
+          <w:rFonts w:ascii="Courier New" w:eastAsia="Times New Roman" w:hAnsi="Courier New" w:cs="Courier New"/>
+          <w:color w:val="FFFFFF"/>
+          <w:sz w:val="21"/>
+          <w:szCs w:val="21"/>
+          <w:lang w:eastAsia="en-IN"/>
+        </w:rPr>
+        <w:t>])</w:t>
+      </w:r>
+      <w:r>
+        <w:rPr>
+          <w:rFonts w:ascii="Courier New" w:eastAsia="Times New Roman" w:hAnsi="Courier New" w:cs="Courier New"/>
+          <w:color w:val="D4D4D4"/>
+          <w:sz w:val="21"/>
+          <w:szCs w:val="21"/>
+          <w:lang w:eastAsia="en-IN"/>
+        </w:rPr>
+        <w:t> </w:t>
+      </w:r>
+    </w:p>
+    <w:p>
+      <w:pPr>
+        <w:shd w:val="clear" w:color="auto" w:fill="1E1E1E"/>
+        <w:spacing w:after="0" w:line="285" w:lineRule="atLeast"/>
+        <w:rPr>
+          <w:rFonts w:ascii="Courier New" w:eastAsia="Times New Roman" w:hAnsi="Courier New" w:cs="Courier New"/>
+          <w:color w:val="D4D4D4"/>
+          <w:sz w:val="21"/>
+          <w:szCs w:val="21"/>
+          <w:lang w:eastAsia="en-IN"/>
+        </w:rPr>
+      </w:pPr>
+      <w:r>
+        <w:rPr>
+          <w:rFonts w:ascii="Courier New" w:eastAsia="Times New Roman" w:hAnsi="Courier New" w:cs="Courier New"/>
+          <w:color w:val="D4D4D4"/>
+          <w:sz w:val="21"/>
+          <w:szCs w:val="21"/>
+          <w:lang w:eastAsia="en-IN"/>
+        </w:rPr>
+        <w:t>    </w:t>
+      </w:r>
+    </w:p>
+    <w:p>
+      <w:pPr>
+        <w:shd w:val="clear" w:color="auto" w:fill="1E1E1E"/>
+        <w:spacing w:after="0" w:line="285" w:lineRule="atLeast"/>
+        <w:rPr>
+          <w:rFonts w:ascii="Courier New" w:eastAsia="Times New Roman" w:hAnsi="Courier New" w:cs="Courier New"/>
+          <w:color w:val="D4D4D4"/>
+          <w:sz w:val="21"/>
+          <w:szCs w:val="21"/>
+          <w:lang w:eastAsia="en-IN"/>
+        </w:rPr>
+      </w:pPr>
+      <w:r>
+        <w:rPr>
+          <w:rFonts w:ascii="Courier New" w:eastAsia="Times New Roman" w:hAnsi="Courier New" w:cs="Courier New"/>
+          <w:color w:val="D4D4D4"/>
+          <w:sz w:val="21"/>
+          <w:szCs w:val="21"/>
+          <w:lang w:eastAsia="en-IN"/>
+        </w:rPr>
+        <w:t>    </w:t>
+      </w:r>
+      <w:proofErr w:type="gramStart"/>
+      <w:r>
+        <w:rPr>
+          <w:rFonts w:ascii="Courier New" w:eastAsia="Times New Roman" w:hAnsi="Courier New" w:cs="Courier New"/>
+          <w:color w:val="FF79C6"/>
+          <w:sz w:val="21"/>
+          <w:szCs w:val="21"/>
+          <w:lang w:eastAsia="en-IN"/>
+        </w:rPr>
+        <w:t>return</w:t>
+      </w:r>
+      <w:proofErr w:type="gramEnd"/>
+      <w:r>
+        <w:rPr>
+          <w:rFonts w:ascii="Courier New" w:eastAsia="Times New Roman" w:hAnsi="Courier New" w:cs="Courier New"/>
+          <w:color w:val="D4D4D4"/>
+          <w:sz w:val="21"/>
+          <w:szCs w:val="21"/>
+          <w:lang w:eastAsia="en-IN"/>
+        </w:rPr>
+        <w:t> </w:t>
+      </w:r>
+      <w:r>
+        <w:rPr>
+          <w:rFonts w:ascii="Courier New" w:eastAsia="Times New Roman" w:hAnsi="Courier New" w:cs="Courier New"/>
+          <w:color w:val="FF79C6"/>
+          <w:sz w:val="21"/>
+          <w:szCs w:val="21"/>
+          <w:lang w:eastAsia="en-IN"/>
+        </w:rPr>
+        <w:t>max</w:t>
+      </w:r>
+      <w:r>
+        <w:rPr>
+          <w:rFonts w:ascii="Courier New" w:eastAsia="Times New Roman" w:hAnsi="Courier New" w:cs="Courier New"/>
+          <w:color w:val="FFFFFF"/>
+          <w:sz w:val="21"/>
+          <w:szCs w:val="21"/>
+          <w:lang w:eastAsia="en-IN"/>
+        </w:rPr>
+        <w:t>(</w:t>
+      </w:r>
+      <w:r>
+        <w:rPr>
+          <w:rFonts w:ascii="Courier New" w:eastAsia="Times New Roman" w:hAnsi="Courier New" w:cs="Courier New"/>
+          <w:color w:val="50FA7B"/>
+          <w:sz w:val="21"/>
+          <w:szCs w:val="21"/>
+          <w:lang w:eastAsia="en-IN"/>
+        </w:rPr>
+        <w:t>dp</w:t>
+      </w:r>
+      <w:r>
+        <w:rPr>
+          <w:rFonts w:ascii="Courier New" w:eastAsia="Times New Roman" w:hAnsi="Courier New" w:cs="Courier New"/>
+          <w:color w:val="FFFFFF"/>
+          <w:sz w:val="21"/>
+          <w:szCs w:val="21"/>
+          <w:lang w:eastAsia="en-IN"/>
+        </w:rPr>
+        <w:t>[</w:t>
+      </w:r>
+      <w:r>
+        <w:rPr>
+          <w:rFonts w:ascii="Courier New" w:eastAsia="Times New Roman" w:hAnsi="Courier New" w:cs="Courier New"/>
+          <w:color w:val="50FA7B"/>
+          <w:sz w:val="21"/>
+          <w:szCs w:val="21"/>
+          <w:lang w:eastAsia="en-IN"/>
+        </w:rPr>
+        <w:t>n</w:t>
+      </w:r>
+      <w:r>
+        <w:rPr>
+          <w:rFonts w:ascii="Courier New" w:eastAsia="Times New Roman" w:hAnsi="Courier New" w:cs="Courier New"/>
+          <w:color w:val="BD93F9"/>
+          <w:sz w:val="21"/>
+          <w:szCs w:val="21"/>
+          <w:lang w:eastAsia="en-IN"/>
+        </w:rPr>
+        <w:t>-1</w:t>
+      </w:r>
+      <w:r>
+        <w:rPr>
+          <w:rFonts w:ascii="Courier New" w:eastAsia="Times New Roman" w:hAnsi="Courier New" w:cs="Courier New"/>
+          <w:color w:val="FFFFFF"/>
+          <w:sz w:val="21"/>
+          <w:szCs w:val="21"/>
+          <w:lang w:eastAsia="en-IN"/>
+        </w:rPr>
+        <w:t>])</w:t>
+      </w:r>
+    </w:p>
+    <w:p>
+      <w:pPr>
+        <w:shd w:val="clear" w:color="auto" w:fill="1E1E1E"/>
+        <w:spacing w:after="0" w:line="285" w:lineRule="atLeast"/>
+        <w:rPr>
+          <w:rFonts w:ascii="Courier New" w:eastAsia="Times New Roman" w:hAnsi="Courier New" w:cs="Courier New"/>
+          <w:color w:val="D4D4D4"/>
+          <w:sz w:val="21"/>
+          <w:szCs w:val="21"/>
+          <w:lang w:eastAsia="en-IN"/>
+        </w:rPr>
+      </w:pPr>
+    </w:p>
+    <w:p>
+      <w:pPr>
+        <w:pStyle w:val="Header"/>
+        <w:tabs>
+          <w:tab w:val="clear" w:pos="4513"/>
+          <w:tab w:val="clear" w:pos="9026"/>
+        </w:tabs>
+        <w:spacing w:after="160" w:line="259" w:lineRule="auto"/>
+      </w:pPr>
+    </w:p>
+    <w:p>
+      <w:pPr>
+        <w:pStyle w:val="Header"/>
+        <w:tabs>
+          <w:tab w:val="clear" w:pos="4513"/>
+          <w:tab w:val="clear" w:pos="9026"/>
+        </w:tabs>
+        <w:spacing w:after="160" w:line="259" w:lineRule="auto"/>
+      </w:pPr>
+      <w:r>
+        <w:t xml:space="preserve">Can further do space optimization as in each step we just need to get the previous state. So in place of saving whole </w:t>
+      </w:r>
+      <w:proofErr w:type="gramStart"/>
+      <w:r>
+        <w:t>dp</w:t>
+      </w:r>
+      <w:proofErr w:type="gramEnd"/>
+      <w:r>
+        <w:t>, just save the previous state.</w:t>
+      </w:r>
+    </w:p>
+    <w:p>
+      <w:pPr>
+        <w:pStyle w:val="Header"/>
+        <w:tabs>
+          <w:tab w:val="clear" w:pos="4513"/>
+          <w:tab w:val="clear" w:pos="9026"/>
+        </w:tabs>
+        <w:spacing w:after="160" w:line="259" w:lineRule="auto"/>
+      </w:pPr>
+    </w:p>
+    <w:p>
+      <w:pPr>
+        <w:pStyle w:val="Header"/>
+        <w:tabs>
+          <w:tab w:val="clear" w:pos="4513"/>
+          <w:tab w:val="clear" w:pos="9026"/>
+        </w:tabs>
+        <w:spacing w:after="160" w:line="259" w:lineRule="auto"/>
+      </w:pPr>
+    </w:p>
+    <w:p>
+      <w:pPr>
+        <w:pStyle w:val="Header"/>
+        <w:tabs>
+          <w:tab w:val="clear" w:pos="4513"/>
+          <w:tab w:val="clear" w:pos="9026"/>
+        </w:tabs>
+        <w:spacing w:after="160" w:line="259" w:lineRule="auto"/>
+      </w:pPr>
+    </w:p>
+    <w:p>
+      <w:pPr>
+        <w:rPr>
+          <w:b/>
+          <w:sz w:val="28"/>
+        </w:rPr>
+      </w:pPr>
+    </w:p>
+    <w:p>
+      <w:pPr>
+        <w:rPr>
+          <w:b/>
+          <w:sz w:val="28"/>
+        </w:rPr>
+      </w:pPr>
+    </w:p>
+    <w:p>
+      <w:pPr>
+        <w:rPr>
+          <w:b/>
+          <w:sz w:val="28"/>
+        </w:rPr>
+      </w:pPr>
+    </w:p>
+    <w:p>
+      <w:pPr>
+        <w:rPr>
+          <w:b/>
+          <w:sz w:val="28"/>
+        </w:rPr>
+      </w:pPr>
+    </w:p>
+    <w:p>
+      <w:pPr>
+        <w:rPr>
+          <w:b/>
+          <w:sz w:val="28"/>
+        </w:rPr>
+      </w:pPr>
+    </w:p>
+    <w:p>
+      <w:pPr>
+        <w:rPr>
+          <w:b/>
+          <w:sz w:val="28"/>
+        </w:rPr>
+      </w:pPr>
+    </w:p>
+    <w:p>
+      <w:pPr>
+        <w:rPr>
+          <w:b/>
+          <w:sz w:val="28"/>
+        </w:rPr>
+      </w:pPr>
+    </w:p>
     <w:sectPr>
-      <w:footerReference w:type="default" r:id="rId12"/>
+      <w:footerReference w:type="default" r:id="rId14"/>
       <w:pgSz w:w="11906" w:h="16838" w:code="9"/>
       <w:pgMar w:top="720" w:right="720" w:bottom="720" w:left="720" w:header="0" w:footer="283" w:gutter="0"/>
       <w:cols w:space="708"/>
@@ -6111,7 +8729,7 @@
         <w:noProof/>
         <w:color w:val="404040" w:themeColor="text1" w:themeTint="BF"/>
       </w:rPr>
-      <w:t>2</w:t>
+      <w:t>8</w:t>
     </w:r>
     <w:r>
       <w:rPr>
@@ -6601,6 +9219,95 @@
     </w:lvl>
   </w:abstractNum>
   <w:abstractNum w:abstractNumId="5" w15:restartNumberingAfterBreak="0">
+    <w:nsid w:val="30AD1300"/>
+    <w:multiLevelType w:val="hybridMultilevel"/>
+    <w:tmpl w:val="DB48190E"/>
+    <w:lvl w:ilvl="0" w:tplc="4009000F">
+      <w:start w:val="1"/>
+      <w:numFmt w:val="decimal"/>
+      <w:lvlText w:val="%1."/>
+      <w:lvlJc w:val="left"/>
+      <w:pPr>
+        <w:ind w:left="720" w:hanging="360"/>
+      </w:pPr>
+      <w:rPr>
+        <w:rFonts w:hint="default"/>
+      </w:rPr>
+    </w:lvl>
+    <w:lvl w:ilvl="1" w:tplc="40090019" w:tentative="1">
+      <w:start w:val="1"/>
+      <w:numFmt w:val="lowerLetter"/>
+      <w:lvlText w:val="%2."/>
+      <w:lvlJc w:val="left"/>
+      <w:pPr>
+        <w:ind w:left="1440" w:hanging="360"/>
+      </w:pPr>
+    </w:lvl>
+    <w:lvl w:ilvl="2" w:tplc="4009001B" w:tentative="1">
+      <w:start w:val="1"/>
+      <w:numFmt w:val="lowerRoman"/>
+      <w:lvlText w:val="%3."/>
+      <w:lvlJc w:val="right"/>
+      <w:pPr>
+        <w:ind w:left="2160" w:hanging="180"/>
+      </w:pPr>
+    </w:lvl>
+    <w:lvl w:ilvl="3" w:tplc="4009000F" w:tentative="1">
+      <w:start w:val="1"/>
+      <w:numFmt w:val="decimal"/>
+      <w:lvlText w:val="%4."/>
+      <w:lvlJc w:val="left"/>
+      <w:pPr>
+        <w:ind w:left="2880" w:hanging="360"/>
+      </w:pPr>
+    </w:lvl>
+    <w:lvl w:ilvl="4" w:tplc="40090019" w:tentative="1">
+      <w:start w:val="1"/>
+      <w:numFmt w:val="lowerLetter"/>
+      <w:lvlText w:val="%5."/>
+      <w:lvlJc w:val="left"/>
+      <w:pPr>
+        <w:ind w:left="3600" w:hanging="360"/>
+      </w:pPr>
+    </w:lvl>
+    <w:lvl w:ilvl="5" w:tplc="4009001B" w:tentative="1">
+      <w:start w:val="1"/>
+      <w:numFmt w:val="lowerRoman"/>
+      <w:lvlText w:val="%6."/>
+      <w:lvlJc w:val="right"/>
+      <w:pPr>
+        <w:ind w:left="4320" w:hanging="180"/>
+      </w:pPr>
+    </w:lvl>
+    <w:lvl w:ilvl="6" w:tplc="4009000F" w:tentative="1">
+      <w:start w:val="1"/>
+      <w:numFmt w:val="decimal"/>
+      <w:lvlText w:val="%7."/>
+      <w:lvlJc w:val="left"/>
+      <w:pPr>
+        <w:ind w:left="5040" w:hanging="360"/>
+      </w:pPr>
+    </w:lvl>
+    <w:lvl w:ilvl="7" w:tplc="40090019" w:tentative="1">
+      <w:start w:val="1"/>
+      <w:numFmt w:val="lowerLetter"/>
+      <w:lvlText w:val="%8."/>
+      <w:lvlJc w:val="left"/>
+      <w:pPr>
+        <w:ind w:left="5760" w:hanging="360"/>
+      </w:pPr>
+    </w:lvl>
+    <w:lvl w:ilvl="8" w:tplc="4009001B" w:tentative="1">
+      <w:start w:val="1"/>
+      <w:numFmt w:val="lowerRoman"/>
+      <w:lvlText w:val="%9."/>
+      <w:lvlJc w:val="right"/>
+      <w:pPr>
+        <w:ind w:left="6480" w:hanging="180"/>
+      </w:pPr>
+    </w:lvl>
+  </w:abstractNum>
+  <w:abstractNum w:abstractNumId="6" w15:restartNumberingAfterBreak="0">
     <w:nsid w:val="48B22AF4"/>
     <w:multiLevelType w:val="hybridMultilevel"/>
     <w:tmpl w:val="34CA866C"/>
@@ -6686,7 +9393,7 @@
       </w:pPr>
     </w:lvl>
   </w:abstractNum>
-  <w:abstractNum w:abstractNumId="6" w15:restartNumberingAfterBreak="0">
+  <w:abstractNum w:abstractNumId="7" w15:restartNumberingAfterBreak="0">
     <w:nsid w:val="51DD4D5B"/>
     <w:multiLevelType w:val="hybridMultilevel"/>
     <w:tmpl w:val="C66CA77E"/>
@@ -6777,7 +9484,7 @@
       </w:pPr>
     </w:lvl>
   </w:abstractNum>
-  <w:abstractNum w:abstractNumId="7" w15:restartNumberingAfterBreak="0">
+  <w:abstractNum w:abstractNumId="8" w15:restartNumberingAfterBreak="0">
     <w:nsid w:val="577A1FFB"/>
     <w:multiLevelType w:val="hybridMultilevel"/>
     <w:tmpl w:val="D69CAC4C"/>
@@ -6866,7 +9573,7 @@
       </w:pPr>
     </w:lvl>
   </w:abstractNum>
-  <w:abstractNum w:abstractNumId="8" w15:restartNumberingAfterBreak="0">
+  <w:abstractNum w:abstractNumId="9" w15:restartNumberingAfterBreak="0">
     <w:nsid w:val="5D4744B7"/>
     <w:multiLevelType w:val="hybridMultilevel"/>
     <w:tmpl w:val="F98E3F94"/>
@@ -6955,7 +9662,7 @@
       </w:pPr>
     </w:lvl>
   </w:abstractNum>
-  <w:abstractNum w:abstractNumId="9" w15:restartNumberingAfterBreak="0">
+  <w:abstractNum w:abstractNumId="10" w15:restartNumberingAfterBreak="0">
     <w:nsid w:val="5EC91099"/>
     <w:multiLevelType w:val="hybridMultilevel"/>
     <w:tmpl w:val="F98E3F94"/>
@@ -7044,11 +9751,97 @@
       </w:pPr>
     </w:lvl>
   </w:abstractNum>
+  <w:abstractNum w:abstractNumId="11" w15:restartNumberingAfterBreak="0">
+    <w:nsid w:val="7C673CE8"/>
+    <w:multiLevelType w:val="hybridMultilevel"/>
+    <w:tmpl w:val="34CA866C"/>
+    <w:lvl w:ilvl="0" w:tplc="4009000F">
+      <w:start w:val="1"/>
+      <w:numFmt w:val="decimal"/>
+      <w:lvlText w:val="%1."/>
+      <w:lvlJc w:val="left"/>
+      <w:pPr>
+        <w:ind w:left="720" w:hanging="360"/>
+      </w:pPr>
+    </w:lvl>
+    <w:lvl w:ilvl="1" w:tplc="40090019" w:tentative="1">
+      <w:start w:val="1"/>
+      <w:numFmt w:val="lowerLetter"/>
+      <w:lvlText w:val="%2."/>
+      <w:lvlJc w:val="left"/>
+      <w:pPr>
+        <w:ind w:left="1440" w:hanging="360"/>
+      </w:pPr>
+    </w:lvl>
+    <w:lvl w:ilvl="2" w:tplc="4009001B" w:tentative="1">
+      <w:start w:val="1"/>
+      <w:numFmt w:val="lowerRoman"/>
+      <w:lvlText w:val="%3."/>
+      <w:lvlJc w:val="right"/>
+      <w:pPr>
+        <w:ind w:left="2160" w:hanging="180"/>
+      </w:pPr>
+    </w:lvl>
+    <w:lvl w:ilvl="3" w:tplc="4009000F" w:tentative="1">
+      <w:start w:val="1"/>
+      <w:numFmt w:val="decimal"/>
+      <w:lvlText w:val="%4."/>
+      <w:lvlJc w:val="left"/>
+      <w:pPr>
+        <w:ind w:left="2880" w:hanging="360"/>
+      </w:pPr>
+    </w:lvl>
+    <w:lvl w:ilvl="4" w:tplc="40090019" w:tentative="1">
+      <w:start w:val="1"/>
+      <w:numFmt w:val="lowerLetter"/>
+      <w:lvlText w:val="%5."/>
+      <w:lvlJc w:val="left"/>
+      <w:pPr>
+        <w:ind w:left="3600" w:hanging="360"/>
+      </w:pPr>
+    </w:lvl>
+    <w:lvl w:ilvl="5" w:tplc="4009001B" w:tentative="1">
+      <w:start w:val="1"/>
+      <w:numFmt w:val="lowerRoman"/>
+      <w:lvlText w:val="%6."/>
+      <w:lvlJc w:val="right"/>
+      <w:pPr>
+        <w:ind w:left="4320" w:hanging="180"/>
+      </w:pPr>
+    </w:lvl>
+    <w:lvl w:ilvl="6" w:tplc="4009000F" w:tentative="1">
+      <w:start w:val="1"/>
+      <w:numFmt w:val="decimal"/>
+      <w:lvlText w:val="%7."/>
+      <w:lvlJc w:val="left"/>
+      <w:pPr>
+        <w:ind w:left="5040" w:hanging="360"/>
+      </w:pPr>
+    </w:lvl>
+    <w:lvl w:ilvl="7" w:tplc="40090019" w:tentative="1">
+      <w:start w:val="1"/>
+      <w:numFmt w:val="lowerLetter"/>
+      <w:lvlText w:val="%8."/>
+      <w:lvlJc w:val="left"/>
+      <w:pPr>
+        <w:ind w:left="5760" w:hanging="360"/>
+      </w:pPr>
+    </w:lvl>
+    <w:lvl w:ilvl="8" w:tplc="4009001B" w:tentative="1">
+      <w:start w:val="1"/>
+      <w:numFmt w:val="lowerRoman"/>
+      <w:lvlText w:val="%9."/>
+      <w:lvlJc w:val="right"/>
+      <w:pPr>
+        <w:ind w:left="6480" w:hanging="180"/>
+      </w:pPr>
+    </w:lvl>
+  </w:abstractNum>
   <w:num w:numId="1">
-    <w:abstractNumId w:val="7"/>
+    <w:abstractNumId w:val="8"/>
   </w:num>
   <w:num w:numId="2">
-    <w:abstractNumId w:val="9"/>
+    <w:abstractNumId w:val="10"/>
   </w:num>
   <w:num w:numId="3">
     <w:abstractNumId w:val="4"/>
@@ -7057,10 +9850,10 @@
     <w:abstractNumId w:val="0"/>
   </w:num>
   <w:num w:numId="5">
-    <w:abstractNumId w:val="8"/>
+    <w:abstractNumId w:val="9"/>
   </w:num>
   <w:num w:numId="6">
-    <w:abstractNumId w:val="6"/>
+    <w:abstractNumId w:val="7"/>
   </w:num>
   <w:num w:numId="7">
     <w:abstractNumId w:val="2"/>
@@ -7069,10 +9862,16 @@
     <w:abstractNumId w:val="3"/>
   </w:num>
   <w:num w:numId="9">
-    <w:abstractNumId w:val="5"/>
+    <w:abstractNumId w:val="6"/>
   </w:num>
   <w:num w:numId="10">
     <w:abstractNumId w:val="1"/>
+  </w:num>
+  <w:num w:numId="11">
+    <w:abstractNumId w:val="11"/>
+  </w:num>
+  <w:num w:numId="12">
+    <w:abstractNumId w:val="5"/>
   </w:num>
   <w:numIdMacAtCleanup w:val="8"/>
 </w:numbering>
@@ -8285,7 +11084,7 @@
 </file>
 
 <file path=customXml/itemProps1.xml><?xml version="1.0" encoding="utf-8"?>
-<ds:datastoreItem xmlns:ds="http://schemas.openxmlformats.org/officeDocument/2006/customXml" ds:itemID="{EBE10E33-2487-485C-9665-64C1269E531D}">
+<ds:datastoreItem xmlns:ds="http://schemas.openxmlformats.org/officeDocument/2006/customXml" ds:itemID="{6DA24FD3-EE31-4CBD-AE5E-59F0E5B9FF14}">
   <ds:schemaRefs>
     <ds:schemaRef ds:uri="http://schemas.openxmlformats.org/officeDocument/2006/bibliography"/>
   </ds:schemaRefs>

</xml_diff>